<commit_message>
Usecase diagram: Queue actor created
</commit_message>
<xml_diff>
--- a/precedent-docs/administrator - configuration create.docx
+++ b/precedent-docs/administrator - configuration create.docx
@@ -27,7 +27,40 @@
           <w:tcPr>
             <w:tcW w:w="6237" w:type="dxa"/>
           </w:tcPr>
-          <w:p/>
+          <w:p>
+            <w:pPr>
+              <w:rPr>
+                <w:lang w:val="en-US"/>
+              </w:rPr>
+            </w:pPr>
+            <w:r>
+              <w:rPr>
+                <w:lang w:val="en-US"/>
+              </w:rPr>
+              <w:t xml:space="preserve">Administrator </w:t>
+            </w:r>
+            <w:r>
+              <w:t>манипулирует</w:t>
+            </w:r>
+            <w:r>
+              <w:rPr>
+                <w:lang w:val="en-US"/>
+              </w:rPr>
+              <w:t xml:space="preserve"> </w:t>
+            </w:r>
+            <w:r>
+              <w:t>конфигурациями</w:t>
+            </w:r>
+            <w:r>
+              <w:rPr>
+                <w:lang w:val="en-US"/>
+              </w:rPr>
+              <w:t xml:space="preserve"> </w:t>
+            </w:r>
+            <w:r>
+              <w:t>проектов</w:t>
+            </w:r>
+          </w:p>
         </w:tc>
       </w:tr>
       <w:tr>
@@ -45,7 +78,13 @@
           <w:tcPr>
             <w:tcW w:w="6237" w:type="dxa"/>
           </w:tcPr>
-          <w:p/>
+          <w:p>
+            <w:proofErr w:type="spellStart"/>
+            <w:r>
+              <w:t>Administrator</w:t>
+            </w:r>
+            <w:proofErr w:type="spellEnd"/>
+          </w:p>
         </w:tc>
       </w:tr>
       <w:tr>
@@ -63,7 +102,31 @@
           <w:tcPr>
             <w:tcW w:w="6237" w:type="dxa"/>
           </w:tcPr>
-          <w:p/>
+          <w:p>
+            <w:r>
+              <w:t xml:space="preserve">Система доступна, отображено главное окно </w:t>
+            </w:r>
+            <w:r>
+              <w:rPr>
+                <w:lang w:val="en-US"/>
+              </w:rPr>
+              <w:t>GUI</w:t>
+            </w:r>
+            <w:r>
+              <w:t xml:space="preserve"> </w:t>
+            </w:r>
+            <w:r>
+              <w:t xml:space="preserve">роли </w:t>
+            </w:r>
+            <w:proofErr w:type="spellStart"/>
+            <w:r>
+              <w:t>Administrator</w:t>
+            </w:r>
+            <w:proofErr w:type="spellEnd"/>
+            <w:r>
+              <w:t>, очередь новых проектов не пуста</w:t>
+            </w:r>
+          </w:p>
         </w:tc>
       </w:tr>
       <w:tr>
@@ -82,8 +145,260 @@
             <w:tcW w:w="6237" w:type="dxa"/>
           </w:tcPr>
           <w:p>
+            <w:pPr>
+              <w:rPr>
+                <w:lang w:val="en-US"/>
+              </w:rPr>
+            </w:pPr>
+            <w:r>
+              <w:rPr>
+                <w:lang w:val="en-US"/>
+              </w:rPr>
+              <w:t>S</w:t>
+            </w:r>
+            <w:r>
+              <w:rPr>
+                <w:lang w:val="en-US"/>
+              </w:rPr>
+              <w:t xml:space="preserve">.1. </w:t>
+            </w:r>
+            <w:r>
+              <w:rPr>
+                <w:lang w:val="en-US"/>
+              </w:rPr>
+              <w:t xml:space="preserve">Administrator </w:t>
+            </w:r>
+            <w:r>
+              <w:t>нажимает</w:t>
+            </w:r>
+            <w:r>
+              <w:rPr>
+                <w:lang w:val="en-US"/>
+              </w:rPr>
+              <w:t xml:space="preserve"> </w:t>
+            </w:r>
+            <w:r>
+              <w:t>кнопку</w:t>
+            </w:r>
+            <w:r>
+              <w:rPr>
+                <w:lang w:val="en-US"/>
+              </w:rPr>
+              <w:t xml:space="preserve"> «</w:t>
+            </w:r>
+            <w:r>
+              <w:t>Новая</w:t>
+            </w:r>
+            <w:r>
+              <w:rPr>
+                <w:lang w:val="en-US"/>
+              </w:rPr>
+              <w:t xml:space="preserve"> </w:t>
+            </w:r>
+            <w:r>
+              <w:t>конфигурация</w:t>
+            </w:r>
+            <w:r>
+              <w:rPr>
+                <w:lang w:val="en-US"/>
+              </w:rPr>
+              <w:t>»</w:t>
+            </w:r>
+            <w:r>
+              <w:rPr>
+                <w:lang w:val="en-US"/>
+              </w:rPr>
+              <w:t xml:space="preserve"> (configuration create)</w:t>
+            </w:r>
+          </w:p>
+          <w:p>
+            <w:r>
+              <w:rPr>
+                <w:lang w:val="en-US"/>
+              </w:rPr>
+              <w:t>S</w:t>
+            </w:r>
+            <w:r>
+              <w:t>2</w:t>
+            </w:r>
+            <w:r>
+              <w:t xml:space="preserve">. </w:t>
+            </w:r>
+            <w:r>
+              <w:t xml:space="preserve">Система выводит окно </w:t>
+            </w:r>
+            <w:r>
+              <w:t xml:space="preserve">Конфигурация </w:t>
+            </w:r>
+            <w:r>
+              <w:t>с пустой формой и кнопкой «Добавить»</w:t>
+            </w:r>
+          </w:p>
+          <w:p>
+            <w:pPr>
+              <w:rPr>
+                <w:lang w:val="en-US"/>
+              </w:rPr>
+            </w:pPr>
+            <w:r>
+              <w:rPr>
+                <w:lang w:val="en-US"/>
+              </w:rPr>
+              <w:t>S</w:t>
+            </w:r>
+            <w:r>
+              <w:rPr>
+                <w:lang w:val="en-US"/>
+              </w:rPr>
+              <w:t xml:space="preserve">3. Administrator </w:t>
+            </w:r>
+            <w:r>
+              <w:t>заполняет</w:t>
+            </w:r>
+            <w:r>
+              <w:rPr>
+                <w:lang w:val="en-US"/>
+              </w:rPr>
+              <w:t xml:space="preserve"> </w:t>
+            </w:r>
+            <w:r>
+              <w:t>поля</w:t>
+            </w:r>
+            <w:r>
+              <w:rPr>
+                <w:lang w:val="en-US"/>
+              </w:rPr>
+              <w:t xml:space="preserve"> </w:t>
+            </w:r>
+            <w:r>
+              <w:t>формы</w:t>
+            </w:r>
+          </w:p>
+          <w:p>
+            <w:r>
+              <w:rPr>
+                <w:lang w:val="en-US"/>
+              </w:rPr>
+              <w:t>S</w:t>
+            </w:r>
+            <w:r>
+              <w:t>5</w:t>
+            </w:r>
+            <w:r>
+              <w:t xml:space="preserve">. </w:t>
+            </w:r>
+            <w:r>
+              <w:rPr>
+                <w:lang w:val="en-US"/>
+              </w:rPr>
+              <w:t>Administrator</w:t>
+            </w:r>
+            <w:r>
+              <w:t xml:space="preserve"> </w:t>
+            </w:r>
+            <w:r>
+              <w:t>нажимает</w:t>
+            </w:r>
+            <w:r>
+              <w:t xml:space="preserve"> </w:t>
+            </w:r>
+            <w:r>
+              <w:t>кнопку</w:t>
+            </w:r>
+            <w:r>
+              <w:t xml:space="preserve"> «</w:t>
+            </w:r>
+            <w:r>
+              <w:t>Добавить</w:t>
+            </w:r>
+            <w:r>
+              <w:t>»</w:t>
+            </w:r>
+          </w:p>
+          <w:p>
+            <w:r>
+              <w:rPr>
+                <w:lang w:val="en-US"/>
+              </w:rPr>
+              <w:t>S</w:t>
+            </w:r>
+            <w:r>
+              <w:t>6</w:t>
+            </w:r>
+            <w:r>
+              <w:t>.</w:t>
+            </w:r>
+            <w:r>
+              <w:t xml:space="preserve"> Система отправляет запрос БД на </w:t>
+            </w:r>
+            <w:r>
+              <w:t>создание всех таблиц, относящихся к конфигурируемому проекту</w:t>
+            </w:r>
+          </w:p>
+          <w:p>
+            <w:r>
+              <w:rPr>
+                <w:lang w:val="en-US"/>
+              </w:rPr>
+              <w:t>S</w:t>
+            </w:r>
+            <w:r>
+              <w:t>6</w:t>
+            </w:r>
+            <w:r>
+              <w:t>.</w:t>
+            </w:r>
+            <w:r>
+              <w:t xml:space="preserve"> Система </w:t>
+            </w:r>
+            <w:r>
+              <w:t xml:space="preserve">удаляет </w:t>
+            </w:r>
+            <w:r>
+              <w:t xml:space="preserve">связанный запрос на конфигурацию </w:t>
+            </w:r>
+            <w:r>
+              <w:t xml:space="preserve">из очереди </w:t>
+            </w:r>
+            <w:r>
+              <w:t>запросов</w:t>
+            </w:r>
             <w:bookmarkStart w:id="0" w:name="_GoBack"/>
             <w:bookmarkEnd w:id="0"/>
+          </w:p>
+          <w:p>
+            <w:r>
+              <w:rPr>
+                <w:lang w:val="en-US"/>
+              </w:rPr>
+              <w:t>S</w:t>
+            </w:r>
+            <w:r>
+              <w:t>7</w:t>
+            </w:r>
+            <w:r>
+              <w:t>.</w:t>
+            </w:r>
+            <w:r>
+              <w:t xml:space="preserve"> Система выводит главное окно </w:t>
+            </w:r>
+            <w:r>
+              <w:rPr>
+                <w:lang w:val="en-US"/>
+              </w:rPr>
+              <w:t>GUI</w:t>
+            </w:r>
+            <w:r>
+              <w:t xml:space="preserve"> </w:t>
+            </w:r>
+            <w:r>
+              <w:t xml:space="preserve">роли </w:t>
+            </w:r>
+            <w:proofErr w:type="spellStart"/>
+            <w:r>
+              <w:t>Administrator</w:t>
+            </w:r>
+            <w:proofErr w:type="spellEnd"/>
           </w:p>
         </w:tc>
       </w:tr>
@@ -102,7 +417,371 @@
           <w:tcPr>
             <w:tcW w:w="6237" w:type="dxa"/>
           </w:tcPr>
-          <w:p/>
+          <w:p>
+            <w:r>
+              <w:t>Е</w:t>
+            </w:r>
+            <w:proofErr w:type="gramStart"/>
+            <w:r>
+              <w:t>1</w:t>
+            </w:r>
+            <w:proofErr w:type="gramEnd"/>
+            <w:r>
+              <w:t xml:space="preserve">.1. </w:t>
+            </w:r>
+            <w:proofErr w:type="spellStart"/>
+            <w:r>
+              <w:t>Administrator</w:t>
+            </w:r>
+            <w:proofErr w:type="spellEnd"/>
+            <w:r>
+              <w:t xml:space="preserve"> не заполнил все поля формы в окне Конфигурация, нажал </w:t>
+            </w:r>
+            <w:r>
+              <w:t xml:space="preserve"> «</w:t>
+            </w:r>
+            <w:r>
+              <w:t>Добавить</w:t>
+            </w:r>
+            <w:r>
+              <w:t>»</w:t>
+            </w:r>
+          </w:p>
+          <w:p>
+            <w:r>
+              <w:t>Е</w:t>
+            </w:r>
+            <w:proofErr w:type="gramStart"/>
+            <w:r>
+              <w:t>1</w:t>
+            </w:r>
+            <w:proofErr w:type="gramEnd"/>
+            <w:r>
+              <w:t>.2. Система выдает сообщение об ошибке и остается в окне Конфигурация с сохранением состояния формы</w:t>
+            </w:r>
+          </w:p>
+          <w:p>
+            <w:r>
+              <w:rPr>
+                <w:lang w:val="en-US"/>
+              </w:rPr>
+              <w:t>E</w:t>
+            </w:r>
+            <w:r>
+              <w:t>2</w:t>
+            </w:r>
+            <w:r>
+              <w:t>.</w:t>
+            </w:r>
+            <w:r>
+              <w:t>1.</w:t>
+            </w:r>
+            <w:r>
+              <w:t xml:space="preserve"> </w:t>
+            </w:r>
+            <w:r>
+              <w:t>Синтаксические ошибки в конфигурации</w:t>
+            </w:r>
+          </w:p>
+          <w:p>
+            <w:r>
+              <w:rPr>
+                <w:lang w:val="en-US"/>
+              </w:rPr>
+              <w:t>E</w:t>
+            </w:r>
+            <w:r>
+              <w:t>2</w:t>
+            </w:r>
+            <w:r>
+              <w:t>.</w:t>
+            </w:r>
+            <w:r>
+              <w:t xml:space="preserve">2. Систем отображает сообщение </w:t>
+            </w:r>
+            <w:r>
+              <w:t>с просьбой исправить ошибки в файле конфигурации</w:t>
+            </w:r>
+          </w:p>
+          <w:p>
+            <w:r>
+              <w:rPr>
+                <w:lang w:val="en-US"/>
+              </w:rPr>
+              <w:t>E</w:t>
+            </w:r>
+            <w:r>
+              <w:t>3</w:t>
+            </w:r>
+            <w:r>
+              <w:t>.</w:t>
+            </w:r>
+            <w:r>
+              <w:t>1.</w:t>
+            </w:r>
+            <w:r>
+              <w:t xml:space="preserve"> </w:t>
+            </w:r>
+            <w:r>
+              <w:t>База данных недоступна</w:t>
+            </w:r>
+          </w:p>
+          <w:p>
+            <w:r>
+              <w:rPr>
+                <w:lang w:val="en-US"/>
+              </w:rPr>
+              <w:t>E</w:t>
+            </w:r>
+            <w:r>
+              <w:t>3</w:t>
+            </w:r>
+            <w:r>
+              <w:t>.</w:t>
+            </w:r>
+            <w:r>
+              <w:t>2. Систем отображает сообщение о недоступности БД</w:t>
+            </w:r>
+          </w:p>
+          <w:p>
+            <w:r>
+              <w:rPr>
+                <w:lang w:val="en-US"/>
+              </w:rPr>
+              <w:t>E</w:t>
+            </w:r>
+            <w:r>
+              <w:t>4</w:t>
+            </w:r>
+            <w:r>
+              <w:t>.</w:t>
+            </w:r>
+            <w:r>
+              <w:t>1.</w:t>
+            </w:r>
+            <w:r>
+              <w:t xml:space="preserve"> </w:t>
+            </w:r>
+            <w:r>
+              <w:t>Ошибка б</w:t>
+            </w:r>
+            <w:r>
+              <w:t>аз</w:t>
+            </w:r>
+            <w:r>
+              <w:t>ы данных</w:t>
+            </w:r>
+          </w:p>
+          <w:p>
+            <w:r>
+              <w:rPr>
+                <w:lang w:val="en-US"/>
+              </w:rPr>
+              <w:t>E</w:t>
+            </w:r>
+            <w:r>
+              <w:t>4</w:t>
+            </w:r>
+            <w:r>
+              <w:t>.</w:t>
+            </w:r>
+            <w:r>
+              <w:t>2</w:t>
+            </w:r>
+            <w:r>
+              <w:t xml:space="preserve">. Систем отображает сообщение об ошибке </w:t>
+            </w:r>
+            <w:r>
+              <w:t>БД</w:t>
+            </w:r>
+          </w:p>
+          <w:p>
+            <w:r>
+              <w:rPr>
+                <w:lang w:val="en-US"/>
+              </w:rPr>
+              <w:t>E</w:t>
+            </w:r>
+            <w:r>
+              <w:t>5</w:t>
+            </w:r>
+            <w:r>
+              <w:t>.</w:t>
+            </w:r>
+            <w:r>
+              <w:t>1.</w:t>
+            </w:r>
+            <w:r>
+              <w:t xml:space="preserve"> </w:t>
+            </w:r>
+            <w:r>
+              <w:t xml:space="preserve">При удалении строки </w:t>
+            </w:r>
+            <w:r>
+              <w:t xml:space="preserve">конфигурации </w:t>
+            </w:r>
+            <w:r>
+              <w:t>в БД (</w:t>
+            </w:r>
+            <w:proofErr w:type="spellStart"/>
+            <w:r>
+              <w:t>configuration</w:t>
+            </w:r>
+            <w:proofErr w:type="spellEnd"/>
+            <w:r>
+              <w:t xml:space="preserve"> </w:t>
+            </w:r>
+            <w:r>
+              <w:rPr>
+                <w:lang w:val="en-US"/>
+              </w:rPr>
+              <w:t>delete</w:t>
+            </w:r>
+            <w:r>
+              <w:t>) есть зависимости с другими таблицами</w:t>
+            </w:r>
+          </w:p>
+          <w:p>
+            <w:pPr>
+              <w:rPr>
+                <w:lang w:val="en-US"/>
+              </w:rPr>
+            </w:pPr>
+            <w:r>
+              <w:rPr>
+                <w:lang w:val="en-US"/>
+              </w:rPr>
+              <w:t>E</w:t>
+            </w:r>
+            <w:r>
+              <w:t>5</w:t>
+            </w:r>
+            <w:r>
+              <w:t>.</w:t>
+            </w:r>
+            <w:r>
+              <w:t>2. Систем отображает сообщение о невозможности удаления пользователя с выводом списка зависимостей</w:t>
+            </w:r>
+          </w:p>
+          <w:p>
+            <w:r>
+              <w:rPr>
+                <w:lang w:val="en-US"/>
+              </w:rPr>
+              <w:t>E</w:t>
+            </w:r>
+            <w:r>
+              <w:t>6</w:t>
+            </w:r>
+            <w:r>
+              <w:t>.</w:t>
+            </w:r>
+            <w:r>
+              <w:t>1.</w:t>
+            </w:r>
+            <w:r>
+              <w:t xml:space="preserve"> </w:t>
+            </w:r>
+            <w:r>
+              <w:rPr>
+                <w:lang w:val="en-US"/>
+              </w:rPr>
+              <w:t>Storage</w:t>
+            </w:r>
+            <w:r>
+              <w:t xml:space="preserve"> </w:t>
+            </w:r>
+            <w:r>
+              <w:t>недоступен</w:t>
+            </w:r>
+          </w:p>
+          <w:p>
+            <w:r>
+              <w:rPr>
+                <w:lang w:val="en-US"/>
+              </w:rPr>
+              <w:t>E</w:t>
+            </w:r>
+            <w:r>
+              <w:t>6</w:t>
+            </w:r>
+            <w:r>
+              <w:t>.</w:t>
+            </w:r>
+            <w:r>
+              <w:t xml:space="preserve">2. Систем отображает сообщение о невозможности </w:t>
+            </w:r>
+            <w:r>
+              <w:t xml:space="preserve">удалить </w:t>
+            </w:r>
+            <w:r>
+              <w:t xml:space="preserve">документацию из-за недоступности </w:t>
+            </w:r>
+            <w:r>
+              <w:rPr>
+                <w:lang w:val="en-US"/>
+              </w:rPr>
+              <w:t>Storage</w:t>
+            </w:r>
+          </w:p>
+          <w:p>
+            <w:r>
+              <w:rPr>
+                <w:lang w:val="en-US"/>
+              </w:rPr>
+              <w:t>E</w:t>
+            </w:r>
+            <w:r>
+              <w:t>7</w:t>
+            </w:r>
+            <w:r>
+              <w:t>.</w:t>
+            </w:r>
+            <w:r>
+              <w:t>1.</w:t>
+            </w:r>
+            <w:r>
+              <w:t xml:space="preserve"> </w:t>
+            </w:r>
+            <w:r>
+              <w:t>Очередь новых проектов пуста</w:t>
+            </w:r>
+          </w:p>
+          <w:p>
+            <w:r>
+              <w:rPr>
+                <w:lang w:val="en-US"/>
+              </w:rPr>
+              <w:t>E</w:t>
+            </w:r>
+            <w:r>
+              <w:t>7</w:t>
+            </w:r>
+            <w:r>
+              <w:t>.</w:t>
+            </w:r>
+            <w:r>
+              <w:t xml:space="preserve">2. </w:t>
+            </w:r>
+            <w:r>
+              <w:t>Кнопка «</w:t>
+            </w:r>
+            <w:r>
+              <w:t>Новая</w:t>
+            </w:r>
+            <w:r>
+              <w:rPr>
+                <w:lang w:val="en-US"/>
+              </w:rPr>
+              <w:t xml:space="preserve"> </w:t>
+            </w:r>
+            <w:r>
+              <w:t>конфигурация</w:t>
+            </w:r>
+            <w:r>
+              <w:t>» неактивна</w:t>
+            </w:r>
+          </w:p>
         </w:tc>
       </w:tr>
       <w:tr>
@@ -120,7 +799,724 @@
           <w:tcPr>
             <w:tcW w:w="6237" w:type="dxa"/>
           </w:tcPr>
-          <w:p/>
+          <w:p>
+            <w:pPr>
+              <w:pStyle w:val="a4"/>
+              <w:numPr>
+                <w:ilvl w:val="0"/>
+                <w:numId w:val="1"/>
+              </w:numPr>
+            </w:pPr>
+            <w:r>
+              <w:t xml:space="preserve">Просмотр данных </w:t>
+            </w:r>
+            <w:r>
+              <w:t>конфигурации</w:t>
+            </w:r>
+            <w:r>
+              <w:t xml:space="preserve"> (</w:t>
+            </w:r>
+            <w:proofErr w:type="spellStart"/>
+            <w:r>
+              <w:t>configuration</w:t>
+            </w:r>
+            <w:proofErr w:type="spellEnd"/>
+            <w:r>
+              <w:t xml:space="preserve"> </w:t>
+            </w:r>
+            <w:proofErr w:type="spellStart"/>
+            <w:r>
+              <w:t>read</w:t>
+            </w:r>
+            <w:proofErr w:type="spellEnd"/>
+            <w:r>
+              <w:t>)</w:t>
+            </w:r>
+          </w:p>
+          <w:p>
+            <w:pPr>
+              <w:pStyle w:val="a4"/>
+              <w:numPr>
+                <w:ilvl w:val="1"/>
+                <w:numId w:val="1"/>
+              </w:numPr>
+            </w:pPr>
+            <w:proofErr w:type="spellStart"/>
+            <w:r>
+              <w:t>Administrator</w:t>
+            </w:r>
+            <w:proofErr w:type="spellEnd"/>
+            <w:r>
+              <w:t xml:space="preserve"> </w:t>
+            </w:r>
+            <w:r>
+              <w:t xml:space="preserve">нажимает кнопку «Список </w:t>
+            </w:r>
+            <w:r>
+              <w:t>конфигураций</w:t>
+            </w:r>
+            <w:r>
+              <w:t>»</w:t>
+            </w:r>
+          </w:p>
+          <w:p>
+            <w:pPr>
+              <w:pStyle w:val="a4"/>
+              <w:numPr>
+                <w:ilvl w:val="1"/>
+                <w:numId w:val="1"/>
+              </w:numPr>
+            </w:pPr>
+            <w:r>
+              <w:t xml:space="preserve">Система получает от БД данные таблицы </w:t>
+            </w:r>
+            <w:r>
+              <w:t>конфигураций</w:t>
+            </w:r>
+          </w:p>
+          <w:p>
+            <w:pPr>
+              <w:pStyle w:val="a4"/>
+              <w:numPr>
+                <w:ilvl w:val="1"/>
+                <w:numId w:val="1"/>
+              </w:numPr>
+            </w:pPr>
+            <w:r>
+              <w:t xml:space="preserve">Система кеширует данные о </w:t>
+            </w:r>
+            <w:r>
+              <w:t>конфигурациях</w:t>
+            </w:r>
+          </w:p>
+          <w:p>
+            <w:pPr>
+              <w:pStyle w:val="a4"/>
+              <w:numPr>
+                <w:ilvl w:val="1"/>
+                <w:numId w:val="1"/>
+              </w:numPr>
+            </w:pPr>
+            <w:r>
+              <w:t xml:space="preserve">Система отображает окно Список </w:t>
+            </w:r>
+            <w:r>
+              <w:t>конфигураций</w:t>
+            </w:r>
+          </w:p>
+          <w:p>
+            <w:pPr>
+              <w:pStyle w:val="a4"/>
+              <w:numPr>
+                <w:ilvl w:val="1"/>
+                <w:numId w:val="1"/>
+              </w:numPr>
+            </w:pPr>
+            <w:proofErr w:type="spellStart"/>
+            <w:r>
+              <w:t>Administrator</w:t>
+            </w:r>
+            <w:proofErr w:type="spellEnd"/>
+            <w:r>
+              <w:t xml:space="preserve"> </w:t>
+            </w:r>
+            <w:r>
+              <w:t xml:space="preserve">нажимает на </w:t>
+            </w:r>
+            <w:r>
+              <w:t xml:space="preserve">конфигурацию </w:t>
+            </w:r>
+            <w:r>
+              <w:t>из списка</w:t>
+            </w:r>
+          </w:p>
+          <w:p>
+            <w:pPr>
+              <w:pStyle w:val="a4"/>
+              <w:numPr>
+                <w:ilvl w:val="1"/>
+                <w:numId w:val="1"/>
+              </w:numPr>
+            </w:pPr>
+            <w:r>
+              <w:t>Сис</w:t>
+            </w:r>
+            <w:r>
+              <w:t>тема получает данные о выбранной</w:t>
+            </w:r>
+            <w:r>
+              <w:t xml:space="preserve"> </w:t>
+            </w:r>
+            <w:r>
+              <w:t xml:space="preserve">конфигурации </w:t>
+            </w:r>
+            <w:r>
+              <w:t>из БД</w:t>
+            </w:r>
+          </w:p>
+          <w:p>
+            <w:pPr>
+              <w:pStyle w:val="a4"/>
+              <w:numPr>
+                <w:ilvl w:val="1"/>
+                <w:numId w:val="1"/>
+              </w:numPr>
+            </w:pPr>
+            <w:r>
+              <w:t>Система кеширует полученные данные</w:t>
+            </w:r>
+          </w:p>
+          <w:p>
+            <w:pPr>
+              <w:pStyle w:val="a4"/>
+              <w:numPr>
+                <w:ilvl w:val="1"/>
+                <w:numId w:val="1"/>
+              </w:numPr>
+            </w:pPr>
+            <w:r>
+              <w:t xml:space="preserve">Система отображает окно </w:t>
+            </w:r>
+            <w:r>
+              <w:t>Конфигурация</w:t>
+            </w:r>
+            <w:r>
+              <w:t xml:space="preserve"> с заполненной формой и неактивными для редактирования полями</w:t>
+            </w:r>
+          </w:p>
+          <w:p>
+            <w:pPr>
+              <w:pStyle w:val="a4"/>
+              <w:numPr>
+                <w:ilvl w:val="1"/>
+                <w:numId w:val="1"/>
+              </w:numPr>
+            </w:pPr>
+            <w:proofErr w:type="spellStart"/>
+            <w:r>
+              <w:t>Administrator</w:t>
+            </w:r>
+            <w:proofErr w:type="spellEnd"/>
+            <w:r>
+              <w:t xml:space="preserve"> </w:t>
+            </w:r>
+            <w:r>
+              <w:t>нажимает кнопку «Выйти»</w:t>
+            </w:r>
+          </w:p>
+          <w:p>
+            <w:pPr>
+              <w:pStyle w:val="a4"/>
+              <w:numPr>
+                <w:ilvl w:val="1"/>
+                <w:numId w:val="1"/>
+              </w:numPr>
+            </w:pPr>
+            <w:r>
+              <w:t xml:space="preserve">Система отображает окно Список </w:t>
+            </w:r>
+            <w:r>
+              <w:t xml:space="preserve">конфигураций </w:t>
+            </w:r>
+            <w:r>
+              <w:t xml:space="preserve">из </w:t>
+            </w:r>
+            <w:proofErr w:type="spellStart"/>
+            <w:r>
+              <w:t>кеша</w:t>
+            </w:r>
+            <w:proofErr w:type="spellEnd"/>
+          </w:p>
+          <w:p>
+            <w:pPr>
+              <w:pStyle w:val="a4"/>
+              <w:numPr>
+                <w:ilvl w:val="0"/>
+                <w:numId w:val="1"/>
+              </w:numPr>
+            </w:pPr>
+            <w:r>
+              <w:t xml:space="preserve">Удаление </w:t>
+            </w:r>
+            <w:r>
+              <w:t xml:space="preserve">конфигурации </w:t>
+            </w:r>
+            <w:r>
+              <w:t>(</w:t>
+            </w:r>
+            <w:proofErr w:type="spellStart"/>
+            <w:r>
+              <w:t>configuration</w:t>
+            </w:r>
+            <w:proofErr w:type="spellEnd"/>
+            <w:r>
+              <w:t xml:space="preserve"> </w:t>
+            </w:r>
+            <w:proofErr w:type="spellStart"/>
+            <w:r>
+              <w:t>delete</w:t>
+            </w:r>
+            <w:proofErr w:type="spellEnd"/>
+            <w:r>
+              <w:t>)</w:t>
+            </w:r>
+          </w:p>
+          <w:p>
+            <w:pPr>
+              <w:pStyle w:val="a4"/>
+              <w:numPr>
+                <w:ilvl w:val="1"/>
+                <w:numId w:val="1"/>
+              </w:numPr>
+            </w:pPr>
+            <w:proofErr w:type="spellStart"/>
+            <w:r>
+              <w:lastRenderedPageBreak/>
+              <w:t>Administrator</w:t>
+            </w:r>
+            <w:proofErr w:type="spellEnd"/>
+            <w:r>
+              <w:t xml:space="preserve"> </w:t>
+            </w:r>
+            <w:r>
+              <w:t xml:space="preserve">нажимает кнопку «Список </w:t>
+            </w:r>
+            <w:r>
+              <w:t>конфигураций</w:t>
+            </w:r>
+            <w:r>
+              <w:t>»</w:t>
+            </w:r>
+          </w:p>
+          <w:p>
+            <w:pPr>
+              <w:pStyle w:val="a4"/>
+              <w:numPr>
+                <w:ilvl w:val="1"/>
+                <w:numId w:val="1"/>
+              </w:numPr>
+            </w:pPr>
+            <w:r>
+              <w:t xml:space="preserve">Система получает от БД данные таблицы </w:t>
+            </w:r>
+            <w:r>
+              <w:t>конфигураций</w:t>
+            </w:r>
+          </w:p>
+          <w:p>
+            <w:pPr>
+              <w:pStyle w:val="a4"/>
+              <w:numPr>
+                <w:ilvl w:val="1"/>
+                <w:numId w:val="1"/>
+              </w:numPr>
+            </w:pPr>
+            <w:r>
+              <w:t xml:space="preserve">Система кеширует </w:t>
+            </w:r>
+            <w:r>
+              <w:t xml:space="preserve">полученные </w:t>
+            </w:r>
+            <w:r>
+              <w:t>данные</w:t>
+            </w:r>
+          </w:p>
+          <w:p>
+            <w:pPr>
+              <w:pStyle w:val="a4"/>
+              <w:numPr>
+                <w:ilvl w:val="1"/>
+                <w:numId w:val="1"/>
+              </w:numPr>
+            </w:pPr>
+            <w:r>
+              <w:t xml:space="preserve">Система отображает окно Список </w:t>
+            </w:r>
+            <w:r>
+              <w:t>конфигураций</w:t>
+            </w:r>
+          </w:p>
+          <w:p>
+            <w:pPr>
+              <w:pStyle w:val="a4"/>
+              <w:numPr>
+                <w:ilvl w:val="1"/>
+                <w:numId w:val="1"/>
+              </w:numPr>
+            </w:pPr>
+            <w:proofErr w:type="spellStart"/>
+            <w:r>
+              <w:t>Administrator</w:t>
+            </w:r>
+            <w:proofErr w:type="spellEnd"/>
+            <w:r>
+              <w:t xml:space="preserve"> </w:t>
+            </w:r>
+            <w:r>
+              <w:t>нажимает кнопку «Удалить» напротив выбранн</w:t>
+            </w:r>
+            <w:r>
+              <w:t>ой</w:t>
+            </w:r>
+            <w:r>
+              <w:t xml:space="preserve"> </w:t>
+            </w:r>
+            <w:r>
+              <w:t xml:space="preserve">конфигурации </w:t>
+            </w:r>
+          </w:p>
+          <w:p>
+            <w:pPr>
+              <w:pStyle w:val="a4"/>
+              <w:numPr>
+                <w:ilvl w:val="1"/>
+                <w:numId w:val="1"/>
+              </w:numPr>
+            </w:pPr>
+            <w:r>
+              <w:t xml:space="preserve">Система отправляет запрос БД на удаление </w:t>
+            </w:r>
+            <w:r>
+              <w:t>запис</w:t>
+            </w:r>
+            <w:r>
+              <w:t>и</w:t>
+            </w:r>
+            <w:r>
+              <w:t xml:space="preserve"> из таблицы конфигураций</w:t>
+            </w:r>
+          </w:p>
+          <w:p>
+            <w:pPr>
+              <w:pStyle w:val="a4"/>
+              <w:numPr>
+                <w:ilvl w:val="1"/>
+                <w:numId w:val="1"/>
+              </w:numPr>
+            </w:pPr>
+            <w:r>
+              <w:t xml:space="preserve">Система удаляет запись о </w:t>
+            </w:r>
+            <w:r>
+              <w:t>конфигурации</w:t>
+            </w:r>
+            <w:r>
+              <w:t xml:space="preserve"> из </w:t>
+            </w:r>
+            <w:proofErr w:type="spellStart"/>
+            <w:r>
+              <w:t>кеша</w:t>
+            </w:r>
+            <w:proofErr w:type="spellEnd"/>
+          </w:p>
+          <w:p>
+            <w:pPr>
+              <w:pStyle w:val="a4"/>
+              <w:numPr>
+                <w:ilvl w:val="1"/>
+                <w:numId w:val="1"/>
+              </w:numPr>
+            </w:pPr>
+            <w:r>
+              <w:t xml:space="preserve">Система удаляет формы документов проекта из </w:t>
+            </w:r>
+            <w:r>
+              <w:rPr>
+                <w:lang w:val="en-US"/>
+              </w:rPr>
+              <w:t>Storage</w:t>
+            </w:r>
+          </w:p>
+          <w:p>
+            <w:pPr>
+              <w:pStyle w:val="a4"/>
+              <w:numPr>
+                <w:ilvl w:val="1"/>
+                <w:numId w:val="1"/>
+              </w:numPr>
+            </w:pPr>
+            <w:r>
+              <w:t>Систем отображает сообщение об успешном удалении</w:t>
+            </w:r>
+          </w:p>
+          <w:p>
+            <w:pPr>
+              <w:pStyle w:val="a4"/>
+              <w:numPr>
+                <w:ilvl w:val="1"/>
+                <w:numId w:val="1"/>
+              </w:numPr>
+            </w:pPr>
+            <w:r>
+              <w:t xml:space="preserve">Система отображает окно Список пользователей из </w:t>
+            </w:r>
+            <w:proofErr w:type="spellStart"/>
+            <w:r>
+              <w:t>кеша</w:t>
+            </w:r>
+            <w:proofErr w:type="spellEnd"/>
+          </w:p>
+          <w:p>
+            <w:pPr>
+              <w:pStyle w:val="a4"/>
+              <w:numPr>
+                <w:ilvl w:val="0"/>
+                <w:numId w:val="1"/>
+              </w:numPr>
+            </w:pPr>
+            <w:r>
+              <w:t>Изменение данных пользователя (</w:t>
+            </w:r>
+            <w:proofErr w:type="spellStart"/>
+            <w:r>
+              <w:t>configuration</w:t>
+            </w:r>
+            <w:proofErr w:type="spellEnd"/>
+            <w:r>
+              <w:t xml:space="preserve"> </w:t>
+            </w:r>
+            <w:proofErr w:type="spellStart"/>
+            <w:r>
+              <w:t>update</w:t>
+            </w:r>
+            <w:proofErr w:type="spellEnd"/>
+            <w:r>
+              <w:t>)</w:t>
+            </w:r>
+          </w:p>
+          <w:p>
+            <w:pPr>
+              <w:pStyle w:val="a4"/>
+              <w:numPr>
+                <w:ilvl w:val="1"/>
+                <w:numId w:val="1"/>
+              </w:numPr>
+            </w:pPr>
+            <w:proofErr w:type="spellStart"/>
+            <w:r>
+              <w:t>Administrator</w:t>
+            </w:r>
+            <w:proofErr w:type="spellEnd"/>
+            <w:r>
+              <w:t xml:space="preserve"> </w:t>
+            </w:r>
+            <w:r>
+              <w:t xml:space="preserve">нажимает кнопку «Список </w:t>
+            </w:r>
+            <w:r>
+              <w:t>конфигураций</w:t>
+            </w:r>
+            <w:r>
+              <w:t>»</w:t>
+            </w:r>
+          </w:p>
+          <w:p>
+            <w:pPr>
+              <w:pStyle w:val="a4"/>
+              <w:numPr>
+                <w:ilvl w:val="1"/>
+                <w:numId w:val="1"/>
+              </w:numPr>
+            </w:pPr>
+            <w:r>
+              <w:t xml:space="preserve">Система получает от БД данные таблицы </w:t>
+            </w:r>
+            <w:r>
+              <w:t>конфигураций</w:t>
+            </w:r>
+          </w:p>
+          <w:p>
+            <w:pPr>
+              <w:pStyle w:val="a4"/>
+              <w:numPr>
+                <w:ilvl w:val="1"/>
+                <w:numId w:val="1"/>
+              </w:numPr>
+            </w:pPr>
+            <w:r>
+              <w:t>Система кеширует полученные данные</w:t>
+            </w:r>
+          </w:p>
+          <w:p>
+            <w:pPr>
+              <w:pStyle w:val="a4"/>
+              <w:numPr>
+                <w:ilvl w:val="1"/>
+                <w:numId w:val="1"/>
+              </w:numPr>
+            </w:pPr>
+            <w:r>
+              <w:t xml:space="preserve">Система отображает окно Список </w:t>
+            </w:r>
+            <w:r>
+              <w:t>конфигураций</w:t>
+            </w:r>
+          </w:p>
+          <w:p>
+            <w:pPr>
+              <w:pStyle w:val="a4"/>
+              <w:numPr>
+                <w:ilvl w:val="1"/>
+                <w:numId w:val="1"/>
+              </w:numPr>
+            </w:pPr>
+            <w:proofErr w:type="spellStart"/>
+            <w:r>
+              <w:t>Administrator</w:t>
+            </w:r>
+            <w:proofErr w:type="spellEnd"/>
+            <w:r>
+              <w:t xml:space="preserve"> </w:t>
+            </w:r>
+            <w:r>
+              <w:t>нажимает кнопк</w:t>
+            </w:r>
+            <w:r>
+              <w:t>у «Изменить» напротив выбранной</w:t>
+            </w:r>
+            <w:r>
+              <w:t xml:space="preserve"> </w:t>
+            </w:r>
+            <w:r>
+              <w:t>конфигурации</w:t>
+            </w:r>
+          </w:p>
+          <w:p>
+            <w:pPr>
+              <w:pStyle w:val="a4"/>
+              <w:numPr>
+                <w:ilvl w:val="1"/>
+                <w:numId w:val="1"/>
+              </w:numPr>
+            </w:pPr>
+            <w:r>
+              <w:t xml:space="preserve"> Система получает данные о выбранно</w:t>
+            </w:r>
+            <w:r>
+              <w:t>й</w:t>
+            </w:r>
+            <w:r>
+              <w:t xml:space="preserve"> </w:t>
+            </w:r>
+            <w:r>
+              <w:t xml:space="preserve">конфигурации </w:t>
+            </w:r>
+            <w:r>
+              <w:t>из БД</w:t>
+            </w:r>
+          </w:p>
+          <w:p>
+            <w:pPr>
+              <w:pStyle w:val="a4"/>
+              <w:numPr>
+                <w:ilvl w:val="1"/>
+                <w:numId w:val="1"/>
+              </w:numPr>
+            </w:pPr>
+            <w:r>
+              <w:t xml:space="preserve">Система выводит окно </w:t>
+            </w:r>
+            <w:r>
+              <w:t>Конфигурация</w:t>
+            </w:r>
+            <w:r>
+              <w:t xml:space="preserve"> с заполненными полями и кнопкой «Изменить»</w:t>
+            </w:r>
+          </w:p>
+          <w:p>
+            <w:pPr>
+              <w:pStyle w:val="a4"/>
+              <w:numPr>
+                <w:ilvl w:val="1"/>
+                <w:numId w:val="1"/>
+              </w:numPr>
+            </w:pPr>
+            <w:r>
+              <w:rPr>
+                <w:lang w:val="en-US"/>
+              </w:rPr>
+              <w:t>Administrator</w:t>
+            </w:r>
+            <w:r>
+              <w:t xml:space="preserve"> </w:t>
+            </w:r>
+            <w:r>
+              <w:t>нажимает</w:t>
+            </w:r>
+            <w:r>
+              <w:t xml:space="preserve"> </w:t>
+            </w:r>
+            <w:r>
+              <w:t>кнопку</w:t>
+            </w:r>
+            <w:r>
+              <w:t xml:space="preserve"> «</w:t>
+            </w:r>
+            <w:r>
+              <w:t>Изменить</w:t>
+            </w:r>
+            <w:r>
+              <w:t>»</w:t>
+            </w:r>
+          </w:p>
+          <w:p>
+            <w:pPr>
+              <w:pStyle w:val="a4"/>
+              <w:numPr>
+                <w:ilvl w:val="1"/>
+                <w:numId w:val="1"/>
+              </w:numPr>
+            </w:pPr>
+            <w:r>
+              <w:t xml:space="preserve">Система отправляет запрос БД на изменение записи в таблице </w:t>
+            </w:r>
+            <w:r>
+              <w:t>конфигураций</w:t>
+            </w:r>
+          </w:p>
+          <w:p>
+            <w:pPr>
+              <w:pStyle w:val="a4"/>
+              <w:numPr>
+                <w:ilvl w:val="1"/>
+                <w:numId w:val="1"/>
+              </w:numPr>
+            </w:pPr>
+            <w:r>
+              <w:t xml:space="preserve">Система изменяет данные о </w:t>
+            </w:r>
+            <w:r>
+              <w:t xml:space="preserve">конфигурации в </w:t>
+            </w:r>
+            <w:proofErr w:type="spellStart"/>
+            <w:r>
+              <w:t>кеше</w:t>
+            </w:r>
+            <w:proofErr w:type="spellEnd"/>
+          </w:p>
+          <w:p>
+            <w:pPr>
+              <w:pStyle w:val="a4"/>
+              <w:numPr>
+                <w:ilvl w:val="1"/>
+                <w:numId w:val="1"/>
+              </w:numPr>
+            </w:pPr>
+            <w:r>
+              <w:t xml:space="preserve">Система отображает окно Список </w:t>
+            </w:r>
+            <w:r>
+              <w:t>конфигураций</w:t>
+            </w:r>
+            <w:r>
+              <w:t xml:space="preserve"> из </w:t>
+            </w:r>
+            <w:proofErr w:type="spellStart"/>
+            <w:r>
+              <w:t>кеша</w:t>
+            </w:r>
+            <w:proofErr w:type="spellEnd"/>
+          </w:p>
         </w:tc>
       </w:tr>
       <w:tr>
@@ -130,6 +1526,7 @@
           </w:tcPr>
           <w:p>
             <w:r>
+              <w:lastRenderedPageBreak/>
               <w:t>Постусловие</w:t>
             </w:r>
           </w:p>
@@ -138,7 +1535,40 @@
           <w:tcPr>
             <w:tcW w:w="6237" w:type="dxa"/>
           </w:tcPr>
-          <w:p/>
+          <w:p>
+            <w:r>
+              <w:t xml:space="preserve">Система доступна, отображено главное окно </w:t>
+            </w:r>
+            <w:r>
+              <w:rPr>
+                <w:lang w:val="en-US"/>
+              </w:rPr>
+              <w:t>GUI</w:t>
+            </w:r>
+            <w:r>
+              <w:t xml:space="preserve"> </w:t>
+            </w:r>
+            <w:r>
+              <w:t xml:space="preserve">роли </w:t>
+            </w:r>
+            <w:proofErr w:type="spellStart"/>
+            <w:r>
+              <w:t>Administrator</w:t>
+            </w:r>
+            <w:proofErr w:type="spellEnd"/>
+            <w:r>
+              <w:t xml:space="preserve">, </w:t>
+            </w:r>
+            <w:r>
+              <w:t xml:space="preserve">запрос на конфигурацию </w:t>
+            </w:r>
+            <w:r>
+              <w:t xml:space="preserve">удален из очереди </w:t>
+            </w:r>
+            <w:r>
+              <w:t>запросов</w:t>
+            </w:r>
+          </w:p>
         </w:tc>
       </w:tr>
     </w:tbl>
@@ -151,6 +1581,135 @@
     </w:sectPr>
   </w:body>
 </w:document>
+</file>
+
+<file path=word/numbering.xml><?xml version="1.0" encoding="utf-8"?>
+<w:numbering xmlns:wpc="http://schemas.microsoft.com/office/word/2010/wordprocessingCanvas" xmlns:mc="http://schemas.openxmlformats.org/markup-compatibility/2006" xmlns:o="urn:schemas-microsoft-com:office:office" xmlns:r="http://schemas.openxmlformats.org/officeDocument/2006/relationships" xmlns:m="http://schemas.openxmlformats.org/officeDocument/2006/math" xmlns:v="urn:schemas-microsoft-com:vml" xmlns:wp14="http://schemas.microsoft.com/office/word/2010/wordprocessingDrawing" xmlns:wp="http://schemas.openxmlformats.org/drawingml/2006/wordprocessingDrawing" xmlns:w10="urn:schemas-microsoft-com:office:word" xmlns:w="http://schemas.openxmlformats.org/wordprocessingml/2006/main" xmlns:w14="http://schemas.microsoft.com/office/word/2010/wordml" xmlns:wpg="http://schemas.microsoft.com/office/word/2010/wordprocessingGroup" xmlns:wpi="http://schemas.microsoft.com/office/word/2010/wordprocessingInk" xmlns:wne="http://schemas.microsoft.com/office/word/2006/wordml" xmlns:wps="http://schemas.microsoft.com/office/word/2010/wordprocessingShape" mc:Ignorable="w14 wp14">
+  <w:abstractNum w:abstractNumId="0">
+    <w:nsid w:val="4B583397"/>
+    <w:multiLevelType w:val="multilevel"/>
+    <w:tmpl w:val="4A54E4F4"/>
+    <w:lvl w:ilvl="0">
+      <w:start w:val="1"/>
+      <w:numFmt w:val="decimal"/>
+      <w:lvlText w:val="%1."/>
+      <w:lvlJc w:val="left"/>
+      <w:pPr>
+        <w:ind w:left="720" w:hanging="360"/>
+      </w:pPr>
+      <w:rPr>
+        <w:rFonts w:hint="default"/>
+      </w:rPr>
+    </w:lvl>
+    <w:lvl w:ilvl="1">
+      <w:start w:val="1"/>
+      <w:numFmt w:val="decimal"/>
+      <w:isLgl/>
+      <w:lvlText w:val="%1.%2."/>
+      <w:lvlJc w:val="left"/>
+      <w:pPr>
+        <w:ind w:left="1080" w:hanging="360"/>
+      </w:pPr>
+      <w:rPr>
+        <w:rFonts w:hint="default"/>
+      </w:rPr>
+    </w:lvl>
+    <w:lvl w:ilvl="2">
+      <w:start w:val="1"/>
+      <w:numFmt w:val="decimal"/>
+      <w:isLgl/>
+      <w:lvlText w:val="%1.%2.%3."/>
+      <w:lvlJc w:val="left"/>
+      <w:pPr>
+        <w:ind w:left="1800" w:hanging="720"/>
+      </w:pPr>
+      <w:rPr>
+        <w:rFonts w:hint="default"/>
+      </w:rPr>
+    </w:lvl>
+    <w:lvl w:ilvl="3">
+      <w:start w:val="1"/>
+      <w:numFmt w:val="decimal"/>
+      <w:isLgl/>
+      <w:lvlText w:val="%1.%2.%3.%4."/>
+      <w:lvlJc w:val="left"/>
+      <w:pPr>
+        <w:ind w:left="2160" w:hanging="720"/>
+      </w:pPr>
+      <w:rPr>
+        <w:rFonts w:hint="default"/>
+      </w:rPr>
+    </w:lvl>
+    <w:lvl w:ilvl="4">
+      <w:start w:val="1"/>
+      <w:numFmt w:val="decimal"/>
+      <w:isLgl/>
+      <w:lvlText w:val="%1.%2.%3.%4.%5."/>
+      <w:lvlJc w:val="left"/>
+      <w:pPr>
+        <w:ind w:left="2880" w:hanging="1080"/>
+      </w:pPr>
+      <w:rPr>
+        <w:rFonts w:hint="default"/>
+      </w:rPr>
+    </w:lvl>
+    <w:lvl w:ilvl="5">
+      <w:start w:val="1"/>
+      <w:numFmt w:val="decimal"/>
+      <w:isLgl/>
+      <w:lvlText w:val="%1.%2.%3.%4.%5.%6."/>
+      <w:lvlJc w:val="left"/>
+      <w:pPr>
+        <w:ind w:left="3240" w:hanging="1080"/>
+      </w:pPr>
+      <w:rPr>
+        <w:rFonts w:hint="default"/>
+      </w:rPr>
+    </w:lvl>
+    <w:lvl w:ilvl="6">
+      <w:start w:val="1"/>
+      <w:numFmt w:val="decimal"/>
+      <w:isLgl/>
+      <w:lvlText w:val="%1.%2.%3.%4.%5.%6.%7."/>
+      <w:lvlJc w:val="left"/>
+      <w:pPr>
+        <w:ind w:left="3960" w:hanging="1440"/>
+      </w:pPr>
+      <w:rPr>
+        <w:rFonts w:hint="default"/>
+      </w:rPr>
+    </w:lvl>
+    <w:lvl w:ilvl="7">
+      <w:start w:val="1"/>
+      <w:numFmt w:val="decimal"/>
+      <w:isLgl/>
+      <w:lvlText w:val="%1.%2.%3.%4.%5.%6.%7.%8."/>
+      <w:lvlJc w:val="left"/>
+      <w:pPr>
+        <w:ind w:left="4320" w:hanging="1440"/>
+      </w:pPr>
+      <w:rPr>
+        <w:rFonts w:hint="default"/>
+      </w:rPr>
+    </w:lvl>
+    <w:lvl w:ilvl="8">
+      <w:start w:val="1"/>
+      <w:numFmt w:val="decimal"/>
+      <w:isLgl/>
+      <w:lvlText w:val="%1.%2.%3.%4.%5.%6.%7.%8.%9."/>
+      <w:lvlJc w:val="left"/>
+      <w:pPr>
+        <w:ind w:left="5040" w:hanging="1800"/>
+      </w:pPr>
+      <w:rPr>
+        <w:rFonts w:hint="default"/>
+      </w:rPr>
+    </w:lvl>
+  </w:abstractNum>
+  <w:num w:numId="1">
+    <w:abstractNumId w:val="0"/>
+  </w:num>
+</w:numbering>
 </file>
 
 <file path=word/styles.xml><?xml version="1.0" encoding="utf-8"?>
@@ -358,6 +1917,17 @@
         <w:insideV w:val="single" w:sz="4" w:space="0" w:color="auto"/>
       </w:tblBorders>
     </w:tblPr>
+  </w:style>
+  <w:style w:type="paragraph" w:styleId="a4">
+    <w:name w:val="List Paragraph"/>
+    <w:basedOn w:val="a"/>
+    <w:uiPriority w:val="34"/>
+    <w:qFormat/>
+    <w:rsid w:val="00EA66A3"/>
+    <w:pPr>
+      <w:ind w:left="720"/>
+      <w:contextualSpacing/>
+    </w:pPr>
   </w:style>
 </w:styles>
 </file>
@@ -567,6 +2137,17 @@
         <w:insideV w:val="single" w:sz="4" w:space="0" w:color="auto"/>
       </w:tblBorders>
     </w:tblPr>
+  </w:style>
+  <w:style w:type="paragraph" w:styleId="a4">
+    <w:name w:val="List Paragraph"/>
+    <w:basedOn w:val="a"/>
+    <w:uiPriority w:val="34"/>
+    <w:qFormat/>
+    <w:rsid w:val="00EA66A3"/>
+    <w:pPr>
+      <w:ind w:left="720"/>
+      <w:contextualSpacing/>
+    </w:pPr>
   </w:style>
 </w:styles>
 </file>
@@ -861,7 +2442,7 @@
 </file>
 
 <file path=customXml/itemProps1.xml><?xml version="1.0" encoding="utf-8"?>
-<ds:datastoreItem xmlns:ds="http://schemas.openxmlformats.org/officeDocument/2006/customXml" ds:itemID="{424FF8EC-C24B-43CF-B847-4B25F12D6A04}">
+<ds:datastoreItem xmlns:ds="http://schemas.openxmlformats.org/officeDocument/2006/customXml" ds:itemID="{15A43F80-C610-40D9-8DFE-CE2DEAD2CB02}">
   <ds:schemaRefs>
     <ds:schemaRef ds:uri="http://schemas.openxmlformats.org/officeDocument/2006/bibliography"/>
   </ds:schemaRefs>

</xml_diff>

<commit_message>
Usecase doc completed: administrator - configuration create
</commit_message>
<xml_diff>
--- a/precedent-docs/administrator - configuration create.docx
+++ b/precedent-docs/administrator - configuration create.docx
@@ -124,7 +124,24 @@
             </w:r>
             <w:proofErr w:type="spellEnd"/>
             <w:r>
-              <w:t>, очередь новых проектов не пуста</w:t>
+              <w:t xml:space="preserve">, очередь </w:t>
+            </w:r>
+            <w:r>
+              <w:t xml:space="preserve">запросов на сервере </w:t>
+            </w:r>
+            <w:r>
+              <w:rPr>
+                <w:lang w:val="en-US"/>
+              </w:rPr>
+              <w:t>Queue</w:t>
+            </w:r>
+            <w:r>
+              <w:t xml:space="preserve"> </w:t>
+            </w:r>
+            <w:bookmarkStart w:id="0" w:name="_GoBack"/>
+            <w:bookmarkEnd w:id="0"/>
+            <w:r>
+              <w:t>не пуста</w:t>
             </w:r>
           </w:p>
         </w:tc>
@@ -349,22 +366,23 @@
               <w:t>.</w:t>
             </w:r>
             <w:r>
-              <w:t xml:space="preserve"> Система </w:t>
-            </w:r>
-            <w:r>
-              <w:t xml:space="preserve">удаляет </w:t>
-            </w:r>
-            <w:r>
-              <w:t xml:space="preserve">связанный запрос на конфигурацию </w:t>
-            </w:r>
-            <w:r>
-              <w:t xml:space="preserve">из очереди </w:t>
-            </w:r>
-            <w:r>
-              <w:t>запросов</w:t>
-            </w:r>
-            <w:bookmarkStart w:id="0" w:name="_GoBack"/>
-            <w:bookmarkEnd w:id="0"/>
+              <w:t xml:space="preserve"> </w:t>
+            </w:r>
+            <w:r>
+              <w:t xml:space="preserve">Система отправляет запрос серверу </w:t>
+            </w:r>
+            <w:r>
+              <w:rPr>
+                <w:lang w:val="en-US"/>
+              </w:rPr>
+              <w:t>Queue</w:t>
+            </w:r>
+            <w:r>
+              <w:t xml:space="preserve"> </w:t>
+            </w:r>
+            <w:r>
+              <w:t>на удаление элемента, связанного с конфигурацией, из очереди</w:t>
+            </w:r>
           </w:p>
           <w:p>
             <w:r>
@@ -744,10 +762,21 @@
               <w:t xml:space="preserve"> </w:t>
             </w:r>
             <w:r>
-              <w:t>Очередь новых проектов пуста</w:t>
-            </w:r>
-          </w:p>
-          <w:p>
+              <w:rPr>
+                <w:lang w:val="en-US"/>
+              </w:rPr>
+              <w:t>Queue</w:t>
+            </w:r>
+            <w:r>
+              <w:t xml:space="preserve"> пуста</w:t>
+            </w:r>
+          </w:p>
+          <w:p>
+            <w:pPr>
+              <w:rPr>
+                <w:lang w:val="en-US"/>
+              </w:rPr>
+            </w:pPr>
             <w:r>
               <w:rPr>
                 <w:lang w:val="en-US"/>
@@ -780,6 +809,76 @@
             </w:r>
             <w:r>
               <w:t>» неактивна</w:t>
+            </w:r>
+          </w:p>
+          <w:p>
+            <w:r>
+              <w:rPr>
+                <w:lang w:val="en-US"/>
+              </w:rPr>
+              <w:t>E</w:t>
+            </w:r>
+            <w:r>
+              <w:t>8</w:t>
+            </w:r>
+            <w:r>
+              <w:t>.</w:t>
+            </w:r>
+            <w:r>
+              <w:t>1.</w:t>
+            </w:r>
+            <w:r>
+              <w:t xml:space="preserve"> </w:t>
+            </w:r>
+            <w:r>
+              <w:t xml:space="preserve">Сервер </w:t>
+            </w:r>
+            <w:r>
+              <w:rPr>
+                <w:lang w:val="en-US"/>
+              </w:rPr>
+              <w:t>Queue</w:t>
+            </w:r>
+            <w:r>
+              <w:t xml:space="preserve"> </w:t>
+            </w:r>
+            <w:r>
+              <w:t>недоступ</w:t>
+            </w:r>
+            <w:r>
+              <w:t>е</w:t>
+            </w:r>
+            <w:r>
+              <w:t>н</w:t>
+            </w:r>
+          </w:p>
+          <w:p>
+            <w:r>
+              <w:rPr>
+                <w:lang w:val="en-US"/>
+              </w:rPr>
+              <w:t>E</w:t>
+            </w:r>
+            <w:r>
+              <w:t>8</w:t>
+            </w:r>
+            <w:r>
+              <w:t>.</w:t>
+            </w:r>
+            <w:r>
+              <w:t>2. Систем отображает сообщение о недоступности</w:t>
+            </w:r>
+            <w:r>
+              <w:t xml:space="preserve"> сервера</w:t>
+            </w:r>
+            <w:r>
+              <w:t xml:space="preserve"> </w:t>
+            </w:r>
+            <w:r>
+              <w:rPr>
+                <w:lang w:val="en-US"/>
+              </w:rPr>
+              <w:t>Queue</w:t>
             </w:r>
           </w:p>
         </w:tc>
@@ -1013,6 +1112,7 @@
               </w:numPr>
             </w:pPr>
             <w:r>
+              <w:lastRenderedPageBreak/>
               <w:t xml:space="preserve">Система отображает окно Список </w:t>
             </w:r>
             <w:r>
@@ -1071,7 +1171,6 @@
             </w:pPr>
             <w:proofErr w:type="spellStart"/>
             <w:r>
-              <w:lastRenderedPageBreak/>
               <w:t>Administrator</w:t>
             </w:r>
             <w:proofErr w:type="spellEnd"/>
@@ -1566,7 +1665,13 @@
               <w:t xml:space="preserve">удален из очереди </w:t>
             </w:r>
             <w:r>
-              <w:t>запросов</w:t>
+              <w:t xml:space="preserve">на сервере </w:t>
+            </w:r>
+            <w:r>
+              <w:rPr>
+                <w:lang w:val="en-US"/>
+              </w:rPr>
+              <w:t>Queue</w:t>
             </w:r>
           </w:p>
         </w:tc>
@@ -2442,7 +2547,7 @@
 </file>
 
 <file path=customXml/itemProps1.xml><?xml version="1.0" encoding="utf-8"?>
-<ds:datastoreItem xmlns:ds="http://schemas.openxmlformats.org/officeDocument/2006/customXml" ds:itemID="{15A43F80-C610-40D9-8DFE-CE2DEAD2CB02}">
+<ds:datastoreItem xmlns:ds="http://schemas.openxmlformats.org/officeDocument/2006/customXml" ds:itemID="{0264CD56-324A-4D03-8587-3485C69F2CF7}">
   <ds:schemaRefs>
     <ds:schemaRef ds:uri="http://schemas.openxmlformats.org/officeDocument/2006/bibliography"/>
   </ds:schemaRefs>

</xml_diff>

<commit_message>
Usecase doc completed: project manager - project create
</commit_message>
<xml_diff>
--- a/precedent-docs/administrator - configuration create.docx
+++ b/precedent-docs/administrator - configuration create.docx
@@ -138,8 +138,6 @@
             <w:r>
               <w:t xml:space="preserve"> </w:t>
             </w:r>
-            <w:bookmarkStart w:id="0" w:name="_GoBack"/>
-            <w:bookmarkEnd w:id="0"/>
             <w:r>
               <w:t>не пуста</w:t>
             </w:r>
@@ -349,7 +347,10 @@
               <w:t xml:space="preserve"> Система отправляет запрос БД на </w:t>
             </w:r>
             <w:r>
-              <w:t>создание всех таблиц, относящихся к конфигурируемому проекту</w:t>
+              <w:t xml:space="preserve">создание </w:t>
+            </w:r>
+            <w:r>
+              <w:t>записи в таблице конфигураций</w:t>
             </w:r>
           </w:p>
           <w:p>
@@ -660,11 +661,6 @@
             </w:r>
           </w:p>
           <w:p>
-            <w:pPr>
-              <w:rPr>
-                <w:lang w:val="en-US"/>
-              </w:rPr>
-            </w:pPr>
             <w:r>
               <w:rPr>
                 <w:lang w:val="en-US"/>
@@ -678,7 +674,16 @@
               <w:t>.</w:t>
             </w:r>
             <w:r>
-              <w:t>2. Систем отображает сообщение о невозможности удаления пользователя с выводом списка зависимостей</w:t>
+              <w:t xml:space="preserve">2. Систем отображает сообщение о невозможности удаления </w:t>
+            </w:r>
+            <w:r>
+              <w:t>конфигурации</w:t>
+            </w:r>
+            <w:r>
+              <w:t xml:space="preserve"> </w:t>
+            </w:r>
+            <w:r>
+              <w:t>с выводом списка зависимостей</w:t>
             </w:r>
           </w:p>
           <w:p>
@@ -879,6 +884,46 @@
                 <w:lang w:val="en-US"/>
               </w:rPr>
               <w:t>Queue</w:t>
+            </w:r>
+          </w:p>
+          <w:p>
+            <w:r>
+              <w:rPr>
+                <w:lang w:val="en-US"/>
+              </w:rPr>
+              <w:t>E</w:t>
+            </w:r>
+            <w:r>
+              <w:t>9</w:t>
+            </w:r>
+            <w:r>
+              <w:t>.</w:t>
+            </w:r>
+            <w:r>
+              <w:t>1.</w:t>
+            </w:r>
+            <w:r>
+              <w:t xml:space="preserve"> </w:t>
+            </w:r>
+            <w:r>
+              <w:t>В таблице конфигураций на БД нет записей</w:t>
+            </w:r>
+          </w:p>
+          <w:p>
+            <w:r>
+              <w:rPr>
+                <w:lang w:val="en-US"/>
+              </w:rPr>
+              <w:t>E</w:t>
+            </w:r>
+            <w:r>
+              <w:t>9</w:t>
+            </w:r>
+            <w:r>
+              <w:t>.</w:t>
+            </w:r>
+            <w:r>
+              <w:t>2. Кнопка «Список конфигураций» неактивна</w:t>
             </w:r>
           </w:p>
         </w:tc>
@@ -982,10 +1027,7 @@
               </w:numPr>
             </w:pPr>
             <w:r>
-              <w:t xml:space="preserve">Система кеширует данные о </w:t>
-            </w:r>
-            <w:r>
-              <w:t>конфигурациях</w:t>
+              <w:t>Система кеширует полученные данные</w:t>
             </w:r>
           </w:p>
           <w:p>
@@ -1080,7 +1122,11 @@
               <w:t>Конфигурация</w:t>
             </w:r>
             <w:r>
-              <w:t xml:space="preserve"> с заполненной формой и неактивными для редактирования полями</w:t>
+              <w:t xml:space="preserve"> с заполненной формой и неактивными для </w:t>
+            </w:r>
+            <w:r>
+              <w:lastRenderedPageBreak/>
+              <w:t>редактирования полями</w:t>
             </w:r>
           </w:p>
           <w:p>
@@ -1112,7 +1158,6 @@
               </w:numPr>
             </w:pPr>
             <w:r>
-              <w:lastRenderedPageBreak/>
               <w:t xml:space="preserve">Система отображает окно Список </w:t>
             </w:r>
             <w:r>
@@ -1347,10 +1392,18 @@
               </w:numPr>
             </w:pPr>
             <w:r>
-              <w:t xml:space="preserve">Система отображает окно Список пользователей из </w:t>
+              <w:t xml:space="preserve">Система отображает окно Список </w:t>
             </w:r>
             <w:proofErr w:type="spellStart"/>
             <w:r>
+              <w:t>конфгураций</w:t>
+            </w:r>
+            <w:proofErr w:type="spellEnd"/>
+            <w:r>
+              <w:t xml:space="preserve"> из </w:t>
+            </w:r>
+            <w:proofErr w:type="spellStart"/>
+            <w:r>
               <w:t>кеша</w:t>
             </w:r>
             <w:proofErr w:type="spellEnd"/>
@@ -1364,7 +1417,15 @@
               </w:numPr>
             </w:pPr>
             <w:r>
-              <w:t>Изменение данных пользователя (</w:t>
+              <w:t xml:space="preserve">Изменение </w:t>
+            </w:r>
+            <w:bookmarkStart w:id="0" w:name="_GoBack"/>
+            <w:bookmarkEnd w:id="0"/>
+            <w:r>
+              <w:t xml:space="preserve">конфигурации </w:t>
+            </w:r>
+            <w:r>
+              <w:t>(</w:t>
             </w:r>
             <w:proofErr w:type="spellStart"/>
             <w:r>
@@ -1672,6 +1733,9 @@
                 <w:lang w:val="en-US"/>
               </w:rPr>
               <w:t>Queue</w:t>
+            </w:r>
+            <w:r>
+              <w:t>, в таблицу конфигураций БД добавлена запись о конфигурации</w:t>
             </w:r>
           </w:p>
         </w:tc>
@@ -2547,7 +2611,7 @@
 </file>
 
 <file path=customXml/itemProps1.xml><?xml version="1.0" encoding="utf-8"?>
-<ds:datastoreItem xmlns:ds="http://schemas.openxmlformats.org/officeDocument/2006/customXml" ds:itemID="{0264CD56-324A-4D03-8587-3485C69F2CF7}">
+<ds:datastoreItem xmlns:ds="http://schemas.openxmlformats.org/officeDocument/2006/customXml" ds:itemID="{309CAE3B-B511-4B29-8084-86434E367982}">
   <ds:schemaRefs>
     <ds:schemaRef ds:uri="http://schemas.openxmlformats.org/officeDocument/2006/bibliography"/>
   </ds:schemaRefs>

</xml_diff>

<commit_message>
Usecase doc completed: project user - project data complete
</commit_message>
<xml_diff>
--- a/precedent-docs/administrator - configuration create.docx
+++ b/precedent-docs/administrator - configuration create.docx
@@ -160,11 +160,6 @@
             <w:tcW w:w="6237" w:type="dxa"/>
           </w:tcPr>
           <w:p>
-            <w:pPr>
-              <w:rPr>
-                <w:lang w:val="en-US"/>
-              </w:rPr>
-            </w:pPr>
             <w:r>
               <w:rPr>
                 <w:lang w:val="en-US"/>
@@ -172,58 +167,61 @@
               <w:t>S</w:t>
             </w:r>
             <w:r>
-              <w:rPr>
-                <w:lang w:val="en-US"/>
-              </w:rPr>
               <w:t xml:space="preserve">.1. </w:t>
             </w:r>
             <w:r>
               <w:rPr>
                 <w:lang w:val="en-US"/>
               </w:rPr>
-              <w:t xml:space="preserve">Administrator </w:t>
+              <w:t>Administrator</w:t>
+            </w:r>
+            <w:r>
+              <w:t xml:space="preserve"> </w:t>
             </w:r>
             <w:r>
               <w:t>нажимает</w:t>
             </w:r>
             <w:r>
-              <w:rPr>
-                <w:lang w:val="en-US"/>
-              </w:rPr>
               <w:t xml:space="preserve"> </w:t>
             </w:r>
             <w:r>
               <w:t>кнопку</w:t>
             </w:r>
             <w:r>
-              <w:rPr>
-                <w:lang w:val="en-US"/>
-              </w:rPr>
               <w:t xml:space="preserve"> «</w:t>
             </w:r>
             <w:r>
-              <w:t>Новая</w:t>
-            </w:r>
-            <w:r>
-              <w:rPr>
-                <w:lang w:val="en-US"/>
-              </w:rPr>
-              <w:t xml:space="preserve"> </w:t>
-            </w:r>
-            <w:r>
-              <w:t>конфигурация</w:t>
-            </w:r>
-            <w:r>
-              <w:rPr>
-                <w:lang w:val="en-US"/>
-              </w:rPr>
+              <w:t>Создать</w:t>
+            </w:r>
+            <w:r>
+              <w:t xml:space="preserve"> </w:t>
+            </w:r>
+            <w:r>
+              <w:t>конфигурацию</w:t>
+            </w:r>
+            <w:r>
               <w:t>»</w:t>
             </w:r>
             <w:r>
-              <w:rPr>
-                <w:lang w:val="en-US"/>
-              </w:rPr>
-              <w:t xml:space="preserve"> (configuration create)</w:t>
+              <w:t xml:space="preserve"> (</w:t>
+            </w:r>
+            <w:r>
+              <w:rPr>
+                <w:lang w:val="en-US"/>
+              </w:rPr>
+              <w:t>configuration</w:t>
+            </w:r>
+            <w:r>
+              <w:t xml:space="preserve"> </w:t>
+            </w:r>
+            <w:r>
+              <w:rPr>
+                <w:lang w:val="en-US"/>
+              </w:rPr>
+              <w:t>create</w:t>
+            </w:r>
+            <w:r>
+              <w:t>)</w:t>
             </w:r>
           </w:p>
           <w:p>
@@ -240,21 +238,16 @@
               <w:t xml:space="preserve">. </w:t>
             </w:r>
             <w:r>
-              <w:t xml:space="preserve">Система выводит окно </w:t>
-            </w:r>
-            <w:r>
-              <w:t xml:space="preserve">Конфигурация </w:t>
-            </w:r>
-            <w:r>
-              <w:t>с пустой формой и кнопкой «Добавить»</w:t>
-            </w:r>
-          </w:p>
-          <w:p>
-            <w:pPr>
-              <w:rPr>
-                <w:lang w:val="en-US"/>
-              </w:rPr>
-            </w:pPr>
+              <w:t>Система выводит окно Конфигурация с пустой формой и кнопкой «</w:t>
+            </w:r>
+            <w:r>
+              <w:t>Создать</w:t>
+            </w:r>
+            <w:r>
+              <w:t>»</w:t>
+            </w:r>
+          </w:p>
+          <w:p>
             <w:r>
               <w:rPr>
                 <w:lang w:val="en-US"/>
@@ -262,27 +255,27 @@
               <w:t>S</w:t>
             </w:r>
             <w:r>
-              <w:rPr>
-                <w:lang w:val="en-US"/>
-              </w:rPr>
-              <w:t xml:space="preserve">3. Administrator </w:t>
+              <w:t xml:space="preserve">3. </w:t>
+            </w:r>
+            <w:r>
+              <w:rPr>
+                <w:lang w:val="en-US"/>
+              </w:rPr>
+              <w:t>Administrator</w:t>
+            </w:r>
+            <w:r>
+              <w:t xml:space="preserve"> </w:t>
             </w:r>
             <w:r>
               <w:t>заполняет</w:t>
             </w:r>
             <w:r>
-              <w:rPr>
-                <w:lang w:val="en-US"/>
-              </w:rPr>
               <w:t xml:space="preserve"> </w:t>
             </w:r>
             <w:r>
               <w:t>поля</w:t>
             </w:r>
             <w:r>
-              <w:rPr>
-                <w:lang w:val="en-US"/>
-              </w:rPr>
               <w:t xml:space="preserve"> </w:t>
             </w:r>
             <w:r>
@@ -324,7 +317,7 @@
               <w:t xml:space="preserve"> «</w:t>
             </w:r>
             <w:r>
-              <w:t>Добавить</w:t>
+              <w:t>Создать</w:t>
             </w:r>
             <w:r>
               <w:t>»</w:t>
@@ -344,13 +337,13 @@
               <w:t>.</w:t>
             </w:r>
             <w:r>
-              <w:t xml:space="preserve"> Система отправляет запрос БД на </w:t>
-            </w:r>
-            <w:r>
-              <w:t xml:space="preserve">создание </w:t>
+              <w:t xml:space="preserve"> Система отправляет запрос БД на создание </w:t>
             </w:r>
             <w:r>
               <w:t>записи в таблице конфигураций</w:t>
+            </w:r>
+            <w:r>
+              <w:t xml:space="preserve"> и всех связанных с конфигурацией таблиц</w:t>
             </w:r>
           </w:p>
           <w:p>
@@ -456,11 +449,13 @@
             <w:r>
               <w:t xml:space="preserve"> не заполнил все поля формы в окне Конфигурация, нажал </w:t>
             </w:r>
-            <w:r>
-              <w:t xml:space="preserve"> «</w:t>
-            </w:r>
-            <w:r>
-              <w:t>Добавить</w:t>
+            <w:bookmarkStart w:id="0" w:name="_GoBack"/>
+            <w:bookmarkEnd w:id="0"/>
+            <w:r>
+              <w:t>«</w:t>
+            </w:r>
+            <w:r>
+              <w:t>Создать</w:t>
             </w:r>
             <w:r>
               <w:t>»</w:t>
@@ -516,10 +511,7 @@
               <w:t>.</w:t>
             </w:r>
             <w:r>
-              <w:t xml:space="preserve">2. Систем отображает сообщение </w:t>
-            </w:r>
-            <w:r>
-              <w:t>с просьбой исправить ошибки в файле конфигурации</w:t>
+              <w:t>2. Систем отображает сообщение с просьбой исправить ошибки в файле конфигурации</w:t>
             </w:r>
           </w:p>
           <w:p>
@@ -582,13 +574,7 @@
               <w:t xml:space="preserve"> </w:t>
             </w:r>
             <w:r>
-              <w:t>Ошибка б</w:t>
-            </w:r>
-            <w:r>
-              <w:t>аз</w:t>
-            </w:r>
-            <w:r>
-              <w:t>ы данных</w:t>
+              <w:t>Ошибка базы данных</w:t>
             </w:r>
           </w:p>
           <w:p>
@@ -605,13 +591,7 @@
               <w:t>.</w:t>
             </w:r>
             <w:r>
-              <w:t>2</w:t>
-            </w:r>
-            <w:r>
-              <w:t xml:space="preserve">. Систем отображает сообщение об ошибке </w:t>
-            </w:r>
-            <w:r>
-              <w:t>БД</w:t>
+              <w:t>2. Систем отображает сообщение об ошибке БД</w:t>
             </w:r>
           </w:p>
           <w:p>
@@ -677,10 +657,7 @@
               <w:t xml:space="preserve">2. Систем отображает сообщение о невозможности удаления </w:t>
             </w:r>
             <w:r>
-              <w:t>конфигурации</w:t>
-            </w:r>
-            <w:r>
-              <w:t xml:space="preserve"> </w:t>
+              <w:t xml:space="preserve">конфигурации </w:t>
             </w:r>
             <w:r>
               <w:t>с выводом списка зависимостей</w:t>
@@ -732,13 +709,7 @@
               <w:t>.</w:t>
             </w:r>
             <w:r>
-              <w:t xml:space="preserve">2. Систем отображает сообщение о невозможности </w:t>
-            </w:r>
-            <w:r>
-              <w:t xml:space="preserve">удалить </w:t>
-            </w:r>
-            <w:r>
-              <w:t xml:space="preserve">документацию из-за недоступности </w:t>
+              <w:t xml:space="preserve">2. Систем отображает сообщение о невозможности удалить документацию из-за недоступности </w:t>
             </w:r>
             <w:r>
               <w:rPr>
@@ -777,11 +748,6 @@
             </w:r>
           </w:p>
           <w:p>
-            <w:pPr>
-              <w:rPr>
-                <w:lang w:val="en-US"/>
-              </w:rPr>
-            </w:pPr>
             <w:r>
               <w:rPr>
                 <w:lang w:val="en-US"/>
@@ -795,25 +761,13 @@
               <w:t>.</w:t>
             </w:r>
             <w:r>
-              <w:t xml:space="preserve">2. </w:t>
-            </w:r>
-            <w:r>
-              <w:t>Кнопка «</w:t>
-            </w:r>
-            <w:r>
-              <w:t>Новая</w:t>
-            </w:r>
-            <w:r>
-              <w:rPr>
-                <w:lang w:val="en-US"/>
-              </w:rPr>
-              <w:t xml:space="preserve"> </w:t>
-            </w:r>
-            <w:r>
-              <w:t>конфигурация</w:t>
-            </w:r>
-            <w:r>
-              <w:t>» неактивна</w:t>
+              <w:t>2. Кнопка «Новая</w:t>
+            </w:r>
+            <w:r>
+              <w:t xml:space="preserve"> </w:t>
+            </w:r>
+            <w:r>
+              <w:t>конфигурация» неактивна</w:t>
             </w:r>
           </w:p>
           <w:p>
@@ -952,16 +906,497 @@
               </w:numPr>
             </w:pPr>
             <w:r>
-              <w:t xml:space="preserve">Просмотр данных </w:t>
+              <w:t>Просмотр данных конфигурации (</w:t>
+            </w:r>
+            <w:proofErr w:type="spellStart"/>
+            <w:r>
+              <w:t>configuration</w:t>
+            </w:r>
+            <w:proofErr w:type="spellEnd"/>
+            <w:r>
+              <w:t xml:space="preserve"> </w:t>
+            </w:r>
+            <w:proofErr w:type="spellStart"/>
+            <w:r>
+              <w:t>read</w:t>
+            </w:r>
+            <w:proofErr w:type="spellEnd"/>
+            <w:r>
+              <w:t>)</w:t>
+            </w:r>
+          </w:p>
+          <w:p>
+            <w:pPr>
+              <w:pStyle w:val="a4"/>
+              <w:numPr>
+                <w:ilvl w:val="1"/>
+                <w:numId w:val="1"/>
+              </w:numPr>
+            </w:pPr>
+            <w:proofErr w:type="spellStart"/>
+            <w:r>
+              <w:t>Administrator</w:t>
+            </w:r>
+            <w:proofErr w:type="spellEnd"/>
+            <w:r>
+              <w:t xml:space="preserve"> </w:t>
+            </w:r>
+            <w:r>
+              <w:t xml:space="preserve">нажимает кнопку «Список </w:t>
+            </w:r>
+            <w:r>
+              <w:t>конфигураций</w:t>
+            </w:r>
+            <w:r>
+              <w:t xml:space="preserve"> и проектов</w:t>
+            </w:r>
+            <w:r>
+              <w:t>»</w:t>
+            </w:r>
+          </w:p>
+          <w:p>
+            <w:pPr>
+              <w:pStyle w:val="a4"/>
+              <w:numPr>
+                <w:ilvl w:val="1"/>
+                <w:numId w:val="1"/>
+              </w:numPr>
+            </w:pPr>
+            <w:r>
+              <w:t xml:space="preserve">Система получает от БД данные таблицы </w:t>
+            </w:r>
+            <w:r>
+              <w:t>конфигураций</w:t>
+            </w:r>
+          </w:p>
+          <w:p>
+            <w:pPr>
+              <w:pStyle w:val="a4"/>
+              <w:numPr>
+                <w:ilvl w:val="1"/>
+                <w:numId w:val="1"/>
+              </w:numPr>
+            </w:pPr>
+            <w:r>
+              <w:t>Система кеширует полученные данные</w:t>
+            </w:r>
+          </w:p>
+          <w:p>
+            <w:pPr>
+              <w:pStyle w:val="a4"/>
+              <w:numPr>
+                <w:ilvl w:val="1"/>
+                <w:numId w:val="1"/>
+              </w:numPr>
+            </w:pPr>
+            <w:r>
+              <w:t xml:space="preserve">Система отображает окно Список </w:t>
+            </w:r>
+            <w:r>
+              <w:t>конфигураций</w:t>
+            </w:r>
+            <w:r>
+              <w:t xml:space="preserve"> и проектов</w:t>
+            </w:r>
+          </w:p>
+          <w:p>
+            <w:pPr>
+              <w:pStyle w:val="a4"/>
+              <w:numPr>
+                <w:ilvl w:val="1"/>
+                <w:numId w:val="1"/>
+              </w:numPr>
+            </w:pPr>
+            <w:proofErr w:type="spellStart"/>
+            <w:r>
+              <w:t>Administrator</w:t>
+            </w:r>
+            <w:proofErr w:type="spellEnd"/>
+            <w:r>
+              <w:t xml:space="preserve"> </w:t>
+            </w:r>
+            <w:r>
+              <w:t xml:space="preserve">нажимает на </w:t>
+            </w:r>
+            <w:r>
+              <w:t xml:space="preserve">конфигурацию </w:t>
+            </w:r>
+            <w:r>
+              <w:t>из списка</w:t>
+            </w:r>
+          </w:p>
+          <w:p>
+            <w:pPr>
+              <w:pStyle w:val="a4"/>
+              <w:numPr>
+                <w:ilvl w:val="1"/>
+                <w:numId w:val="1"/>
+              </w:numPr>
+            </w:pPr>
+            <w:r>
+              <w:t>Сис</w:t>
+            </w:r>
+            <w:r>
+              <w:t>тема получает данные о выбранной</w:t>
+            </w:r>
+            <w:r>
+              <w:t xml:space="preserve"> </w:t>
+            </w:r>
+            <w:r>
+              <w:t xml:space="preserve">конфигурации </w:t>
+            </w:r>
+            <w:r>
+              <w:t>из БД</w:t>
+            </w:r>
+          </w:p>
+          <w:p>
+            <w:pPr>
+              <w:pStyle w:val="a4"/>
+              <w:numPr>
+                <w:ilvl w:val="1"/>
+                <w:numId w:val="1"/>
+              </w:numPr>
+            </w:pPr>
+            <w:r>
+              <w:t>Система кеширует полученные данные</w:t>
+            </w:r>
+          </w:p>
+          <w:p>
+            <w:pPr>
+              <w:pStyle w:val="a4"/>
+              <w:numPr>
+                <w:ilvl w:val="1"/>
+                <w:numId w:val="1"/>
+              </w:numPr>
+            </w:pPr>
+            <w:r>
+              <w:lastRenderedPageBreak/>
+              <w:t xml:space="preserve">Система отображает окно </w:t>
+            </w:r>
+            <w:r>
+              <w:t>Конфигурация</w:t>
+            </w:r>
+            <w:r>
+              <w:t xml:space="preserve"> с заполненной формой и неактивными для редактирования полями</w:t>
+            </w:r>
+          </w:p>
+          <w:p>
+            <w:pPr>
+              <w:pStyle w:val="a4"/>
+              <w:numPr>
+                <w:ilvl w:val="1"/>
+                <w:numId w:val="1"/>
+              </w:numPr>
+            </w:pPr>
+            <w:proofErr w:type="spellStart"/>
+            <w:r>
+              <w:t>Administrator</w:t>
+            </w:r>
+            <w:proofErr w:type="spellEnd"/>
+            <w:r>
+              <w:t xml:space="preserve"> </w:t>
+            </w:r>
+            <w:r>
+              <w:t>нажимает кнопку «Выйти»</w:t>
+            </w:r>
+          </w:p>
+          <w:p>
+            <w:pPr>
+              <w:pStyle w:val="a4"/>
+              <w:numPr>
+                <w:ilvl w:val="1"/>
+                <w:numId w:val="1"/>
+              </w:numPr>
+            </w:pPr>
+            <w:r>
+              <w:t xml:space="preserve">Система отображает окно Список </w:t>
+            </w:r>
+            <w:r>
+              <w:t xml:space="preserve">конфигураций </w:t>
+            </w:r>
+            <w:r>
+              <w:t xml:space="preserve">и проектов </w:t>
+            </w:r>
+            <w:r>
+              <w:t xml:space="preserve">из </w:t>
+            </w:r>
+            <w:proofErr w:type="spellStart"/>
+            <w:r>
+              <w:t>кеша</w:t>
+            </w:r>
+            <w:proofErr w:type="spellEnd"/>
+          </w:p>
+          <w:p>
+            <w:pPr>
+              <w:pStyle w:val="a4"/>
+              <w:numPr>
+                <w:ilvl w:val="0"/>
+                <w:numId w:val="1"/>
+              </w:numPr>
+            </w:pPr>
+            <w:r>
+              <w:t xml:space="preserve">Удаление </w:t>
+            </w:r>
+            <w:r>
+              <w:t xml:space="preserve">конфигурации </w:t>
+            </w:r>
+            <w:r>
+              <w:t>(</w:t>
+            </w:r>
+            <w:proofErr w:type="spellStart"/>
+            <w:r>
+              <w:t>configuration</w:t>
+            </w:r>
+            <w:proofErr w:type="spellEnd"/>
+            <w:r>
+              <w:t xml:space="preserve"> </w:t>
+            </w:r>
+            <w:proofErr w:type="spellStart"/>
+            <w:r>
+              <w:t>delete</w:t>
+            </w:r>
+            <w:proofErr w:type="spellEnd"/>
+            <w:r>
+              <w:t>)</w:t>
+            </w:r>
+          </w:p>
+          <w:p>
+            <w:pPr>
+              <w:pStyle w:val="a4"/>
+              <w:numPr>
+                <w:ilvl w:val="1"/>
+                <w:numId w:val="1"/>
+              </w:numPr>
+            </w:pPr>
+            <w:proofErr w:type="spellStart"/>
+            <w:r>
+              <w:t>Administrator</w:t>
+            </w:r>
+            <w:proofErr w:type="spellEnd"/>
+            <w:r>
+              <w:t xml:space="preserve"> </w:t>
+            </w:r>
+            <w:r>
+              <w:t xml:space="preserve">нажимает кнопку «Список </w:t>
+            </w:r>
+            <w:r>
+              <w:t>конфигураций</w:t>
+            </w:r>
+            <w:r>
+              <w:t xml:space="preserve"> и проектов</w:t>
+            </w:r>
+            <w:r>
+              <w:t>»</w:t>
+            </w:r>
+          </w:p>
+          <w:p>
+            <w:pPr>
+              <w:pStyle w:val="a4"/>
+              <w:numPr>
+                <w:ilvl w:val="1"/>
+                <w:numId w:val="1"/>
+              </w:numPr>
+            </w:pPr>
+            <w:r>
+              <w:t xml:space="preserve">Система получает от БД данные таблицы </w:t>
+            </w:r>
+            <w:r>
+              <w:t>конфигураций</w:t>
+            </w:r>
+          </w:p>
+          <w:p>
+            <w:pPr>
+              <w:pStyle w:val="a4"/>
+              <w:numPr>
+                <w:ilvl w:val="1"/>
+                <w:numId w:val="1"/>
+              </w:numPr>
+            </w:pPr>
+            <w:r>
+              <w:t xml:space="preserve">Система кеширует </w:t>
+            </w:r>
+            <w:r>
+              <w:t xml:space="preserve">полученные </w:t>
+            </w:r>
+            <w:r>
+              <w:t>данные</w:t>
+            </w:r>
+          </w:p>
+          <w:p>
+            <w:pPr>
+              <w:pStyle w:val="a4"/>
+              <w:numPr>
+                <w:ilvl w:val="1"/>
+                <w:numId w:val="1"/>
+              </w:numPr>
+            </w:pPr>
+            <w:r>
+              <w:t xml:space="preserve">Система отображает окно Список </w:t>
+            </w:r>
+            <w:r>
+              <w:t>конфигураций</w:t>
+            </w:r>
+            <w:r>
+              <w:t xml:space="preserve"> и проектов</w:t>
+            </w:r>
+          </w:p>
+          <w:p>
+            <w:pPr>
+              <w:pStyle w:val="a4"/>
+              <w:numPr>
+                <w:ilvl w:val="1"/>
+                <w:numId w:val="1"/>
+              </w:numPr>
+            </w:pPr>
+            <w:proofErr w:type="spellStart"/>
+            <w:r>
+              <w:t>Administrator</w:t>
+            </w:r>
+            <w:proofErr w:type="spellEnd"/>
+            <w:r>
+              <w:t xml:space="preserve"> </w:t>
+            </w:r>
+            <w:r>
+              <w:t>нажимает кнопку «Удалить» напротив выбранн</w:t>
+            </w:r>
+            <w:r>
+              <w:t>ой</w:t>
+            </w:r>
+            <w:r>
+              <w:t xml:space="preserve"> </w:t>
+            </w:r>
+            <w:r>
+              <w:t xml:space="preserve">конфигурации </w:t>
+            </w:r>
+          </w:p>
+          <w:p>
+            <w:pPr>
+              <w:pStyle w:val="a4"/>
+              <w:numPr>
+                <w:ilvl w:val="1"/>
+                <w:numId w:val="1"/>
+              </w:numPr>
+            </w:pPr>
+            <w:r>
+              <w:t xml:space="preserve">Система отправляет запрос БД на удаление </w:t>
+            </w:r>
+            <w:r>
+              <w:t>запис</w:t>
+            </w:r>
+            <w:r>
+              <w:t>и</w:t>
+            </w:r>
+            <w:r>
+              <w:t xml:space="preserve"> из таблицы конфигураций</w:t>
+            </w:r>
+          </w:p>
+          <w:p>
+            <w:pPr>
+              <w:pStyle w:val="a4"/>
+              <w:numPr>
+                <w:ilvl w:val="1"/>
+                <w:numId w:val="1"/>
+              </w:numPr>
+            </w:pPr>
+            <w:r>
+              <w:t xml:space="preserve">Система удаляет запись о </w:t>
             </w:r>
             <w:r>
               <w:t>конфигурации</w:t>
             </w:r>
             <w:r>
-              <w:t xml:space="preserve"> (</w:t>
+              <w:t xml:space="preserve"> из </w:t>
             </w:r>
             <w:proofErr w:type="spellStart"/>
             <w:r>
+              <w:t>кеша</w:t>
+            </w:r>
+            <w:proofErr w:type="spellEnd"/>
+          </w:p>
+          <w:p>
+            <w:pPr>
+              <w:pStyle w:val="a4"/>
+              <w:numPr>
+                <w:ilvl w:val="1"/>
+                <w:numId w:val="1"/>
+              </w:numPr>
+            </w:pPr>
+            <w:r>
+              <w:t xml:space="preserve">Система удаляет формы документов проекта из </w:t>
+            </w:r>
+            <w:r>
+              <w:rPr>
+                <w:lang w:val="en-US"/>
+              </w:rPr>
+              <w:t>Storage</w:t>
+            </w:r>
+          </w:p>
+          <w:p>
+            <w:pPr>
+              <w:pStyle w:val="a4"/>
+              <w:numPr>
+                <w:ilvl w:val="1"/>
+                <w:numId w:val="1"/>
+              </w:numPr>
+            </w:pPr>
+            <w:r>
+              <w:t>Систем отображает сообщение об успешном удалении</w:t>
+            </w:r>
+          </w:p>
+          <w:p>
+            <w:pPr>
+              <w:pStyle w:val="a4"/>
+              <w:numPr>
+                <w:ilvl w:val="1"/>
+                <w:numId w:val="1"/>
+              </w:numPr>
+            </w:pPr>
+            <w:r>
+              <w:t xml:space="preserve">Система отображает окно Список </w:t>
+            </w:r>
+            <w:r>
+              <w:t>конф</w:t>
+            </w:r>
+            <w:r>
+              <w:t>и</w:t>
+            </w:r>
+            <w:r>
+              <w:t>гураций</w:t>
+            </w:r>
+            <w:r>
+              <w:t xml:space="preserve"> </w:t>
+            </w:r>
+            <w:r>
+              <w:t xml:space="preserve">и проектов </w:t>
+            </w:r>
+            <w:r>
+              <w:t xml:space="preserve">из </w:t>
+            </w:r>
+            <w:proofErr w:type="spellStart"/>
+            <w:r>
+              <w:t>кеша</w:t>
+            </w:r>
+            <w:proofErr w:type="spellEnd"/>
+          </w:p>
+          <w:p>
+            <w:pPr>
+              <w:pStyle w:val="a4"/>
+              <w:numPr>
+                <w:ilvl w:val="0"/>
+                <w:numId w:val="1"/>
+              </w:numPr>
+            </w:pPr>
+            <w:r>
+              <w:t xml:space="preserve">Изменение </w:t>
+            </w:r>
+            <w:r>
+              <w:t xml:space="preserve">конфигурации </w:t>
+            </w:r>
+            <w:r>
+              <w:t>(</w:t>
+            </w:r>
+            <w:proofErr w:type="spellStart"/>
+            <w:r>
               <w:t>configuration</w:t>
             </w:r>
             <w:proofErr w:type="spellEnd"/>
@@ -970,7 +1405,7 @@
             </w:r>
             <w:proofErr w:type="spellStart"/>
             <w:r>
-              <w:t>read</w:t>
+              <w:t>update</w:t>
             </w:r>
             <w:proofErr w:type="spellEnd"/>
             <w:r>
@@ -1000,6 +1435,9 @@
               <w:t>конфигураций</w:t>
             </w:r>
             <w:r>
+              <w:t xml:space="preserve"> и проектов</w:t>
+            </w:r>
+            <w:r>
               <w:t>»</w:t>
             </w:r>
           </w:p>
@@ -1044,6 +1482,9 @@
             <w:r>
               <w:t>конфигураций</w:t>
             </w:r>
+            <w:r>
+              <w:t xml:space="preserve"> и проектов</w:t>
+            </w:r>
           </w:p>
           <w:p>
             <w:pPr>
@@ -1062,28 +1503,31 @@
               <w:t xml:space="preserve"> </w:t>
             </w:r>
             <w:r>
-              <w:t xml:space="preserve">нажимает на </w:t>
-            </w:r>
-            <w:r>
-              <w:t xml:space="preserve">конфигурацию </w:t>
-            </w:r>
-            <w:r>
-              <w:t>из списка</w:t>
-            </w:r>
-          </w:p>
-          <w:p>
-            <w:pPr>
-              <w:pStyle w:val="a4"/>
-              <w:numPr>
-                <w:ilvl w:val="1"/>
-                <w:numId w:val="1"/>
-              </w:numPr>
-            </w:pPr>
-            <w:r>
-              <w:t>Сис</w:t>
-            </w:r>
-            <w:r>
-              <w:t>тема получает данные о выбранной</w:t>
+              <w:t>нажимает кнопк</w:t>
+            </w:r>
+            <w:r>
+              <w:t>у «Изменить» напротив выбранной</w:t>
+            </w:r>
+            <w:r>
+              <w:t xml:space="preserve"> </w:t>
+            </w:r>
+            <w:r>
+              <w:t>конфигурации</w:t>
+            </w:r>
+          </w:p>
+          <w:p>
+            <w:pPr>
+              <w:pStyle w:val="a4"/>
+              <w:numPr>
+                <w:ilvl w:val="1"/>
+                <w:numId w:val="1"/>
+              </w:numPr>
+            </w:pPr>
+            <w:r>
+              <w:t xml:space="preserve"> Система получает данные о выбранно</w:t>
+            </w:r>
+            <w:r>
+              <w:t>й</w:t>
             </w:r>
             <w:r>
               <w:t xml:space="preserve"> </w:t>
@@ -1104,50 +1548,97 @@
               </w:numPr>
             </w:pPr>
             <w:r>
-              <w:t>Система кеширует полученные данные</w:t>
-            </w:r>
-          </w:p>
-          <w:p>
-            <w:pPr>
-              <w:pStyle w:val="a4"/>
-              <w:numPr>
-                <w:ilvl w:val="1"/>
-                <w:numId w:val="1"/>
-              </w:numPr>
-            </w:pPr>
-            <w:r>
-              <w:t xml:space="preserve">Система отображает окно </w:t>
+              <w:t xml:space="preserve">Система выводит окно </w:t>
             </w:r>
             <w:r>
               <w:t>Конфигурация</w:t>
             </w:r>
             <w:r>
-              <w:t xml:space="preserve"> с заполненной формой и неактивными для </w:t>
-            </w:r>
-            <w:r>
-              <w:lastRenderedPageBreak/>
-              <w:t>редактирования полями</w:t>
-            </w:r>
-          </w:p>
-          <w:p>
-            <w:pPr>
-              <w:pStyle w:val="a4"/>
-              <w:numPr>
-                <w:ilvl w:val="1"/>
-                <w:numId w:val="1"/>
-              </w:numPr>
-            </w:pPr>
+              <w:t xml:space="preserve"> с заполненными полями и кнопкой «Изменить»</w:t>
+            </w:r>
+          </w:p>
+          <w:p>
+            <w:pPr>
+              <w:pStyle w:val="a4"/>
+              <w:numPr>
+                <w:ilvl w:val="1"/>
+                <w:numId w:val="1"/>
+              </w:numPr>
+            </w:pPr>
+            <w:r>
+              <w:rPr>
+                <w:lang w:val="en-US"/>
+              </w:rPr>
+              <w:t>Administrator</w:t>
+            </w:r>
+            <w:r>
+              <w:t xml:space="preserve"> </w:t>
+            </w:r>
+            <w:r>
+              <w:t>нажимает</w:t>
+            </w:r>
+            <w:r>
+              <w:t xml:space="preserve"> </w:t>
+            </w:r>
+            <w:r>
+              <w:t>кнопку</w:t>
+            </w:r>
+            <w:r>
+              <w:t xml:space="preserve"> «</w:t>
+            </w:r>
+            <w:r>
+              <w:t>Изменить</w:t>
+            </w:r>
+            <w:r>
+              <w:t>»</w:t>
+            </w:r>
+          </w:p>
+          <w:p>
+            <w:pPr>
+              <w:pStyle w:val="a4"/>
+              <w:numPr>
+                <w:ilvl w:val="1"/>
+                <w:numId w:val="1"/>
+              </w:numPr>
+            </w:pPr>
+            <w:r>
+              <w:t xml:space="preserve">Система отправляет запрос БД на изменение записи в таблице </w:t>
+            </w:r>
+            <w:r>
+              <w:t>конфигураций</w:t>
+            </w:r>
+          </w:p>
+          <w:p>
+            <w:pPr>
+              <w:pStyle w:val="a4"/>
+              <w:numPr>
+                <w:ilvl w:val="1"/>
+                <w:numId w:val="1"/>
+              </w:numPr>
+            </w:pPr>
+            <w:r>
+              <w:t>Система отправляет запрос БД на изменение таблиц, затронутых изменением конфигурации</w:t>
+            </w:r>
+          </w:p>
+          <w:p>
+            <w:pPr>
+              <w:pStyle w:val="a4"/>
+              <w:numPr>
+                <w:ilvl w:val="1"/>
+                <w:numId w:val="1"/>
+              </w:numPr>
+            </w:pPr>
+            <w:r>
+              <w:t xml:space="preserve">Система изменяет данные о </w:t>
+            </w:r>
+            <w:r>
+              <w:t xml:space="preserve">конфигурации в </w:t>
+            </w:r>
             <w:proofErr w:type="spellStart"/>
             <w:r>
-              <w:t>Administrator</w:t>
+              <w:t>кеше</w:t>
             </w:r>
             <w:proofErr w:type="spellEnd"/>
-            <w:r>
-              <w:t xml:space="preserve"> </w:t>
-            </w:r>
-            <w:r>
-              <w:t>нажимает кнопку «Выйти»</w:t>
-            </w:r>
           </w:p>
           <w:p>
             <w:pPr>
@@ -1161,515 +1652,16 @@
               <w:t xml:space="preserve">Система отображает окно Список </w:t>
             </w:r>
             <w:r>
-              <w:t xml:space="preserve">конфигураций </w:t>
+              <w:t>конфигураций</w:t>
+            </w:r>
+            <w:r>
+              <w:t xml:space="preserve"> </w:t>
+            </w:r>
+            <w:r>
+              <w:t xml:space="preserve">и проектов </w:t>
             </w:r>
             <w:r>
               <w:t xml:space="preserve">из </w:t>
-            </w:r>
-            <w:proofErr w:type="spellStart"/>
-            <w:r>
-              <w:t>кеша</w:t>
-            </w:r>
-            <w:proofErr w:type="spellEnd"/>
-          </w:p>
-          <w:p>
-            <w:pPr>
-              <w:pStyle w:val="a4"/>
-              <w:numPr>
-                <w:ilvl w:val="0"/>
-                <w:numId w:val="1"/>
-              </w:numPr>
-            </w:pPr>
-            <w:r>
-              <w:t xml:space="preserve">Удаление </w:t>
-            </w:r>
-            <w:r>
-              <w:t xml:space="preserve">конфигурации </w:t>
-            </w:r>
-            <w:r>
-              <w:t>(</w:t>
-            </w:r>
-            <w:proofErr w:type="spellStart"/>
-            <w:r>
-              <w:t>configuration</w:t>
-            </w:r>
-            <w:proofErr w:type="spellEnd"/>
-            <w:r>
-              <w:t xml:space="preserve"> </w:t>
-            </w:r>
-            <w:proofErr w:type="spellStart"/>
-            <w:r>
-              <w:t>delete</w:t>
-            </w:r>
-            <w:proofErr w:type="spellEnd"/>
-            <w:r>
-              <w:t>)</w:t>
-            </w:r>
-          </w:p>
-          <w:p>
-            <w:pPr>
-              <w:pStyle w:val="a4"/>
-              <w:numPr>
-                <w:ilvl w:val="1"/>
-                <w:numId w:val="1"/>
-              </w:numPr>
-            </w:pPr>
-            <w:proofErr w:type="spellStart"/>
-            <w:r>
-              <w:t>Administrator</w:t>
-            </w:r>
-            <w:proofErr w:type="spellEnd"/>
-            <w:r>
-              <w:t xml:space="preserve"> </w:t>
-            </w:r>
-            <w:r>
-              <w:t xml:space="preserve">нажимает кнопку «Список </w:t>
-            </w:r>
-            <w:r>
-              <w:t>конфигураций</w:t>
-            </w:r>
-            <w:r>
-              <w:t>»</w:t>
-            </w:r>
-          </w:p>
-          <w:p>
-            <w:pPr>
-              <w:pStyle w:val="a4"/>
-              <w:numPr>
-                <w:ilvl w:val="1"/>
-                <w:numId w:val="1"/>
-              </w:numPr>
-            </w:pPr>
-            <w:r>
-              <w:t xml:space="preserve">Система получает от БД данные таблицы </w:t>
-            </w:r>
-            <w:r>
-              <w:t>конфигураций</w:t>
-            </w:r>
-          </w:p>
-          <w:p>
-            <w:pPr>
-              <w:pStyle w:val="a4"/>
-              <w:numPr>
-                <w:ilvl w:val="1"/>
-                <w:numId w:val="1"/>
-              </w:numPr>
-            </w:pPr>
-            <w:r>
-              <w:t xml:space="preserve">Система кеширует </w:t>
-            </w:r>
-            <w:r>
-              <w:t xml:space="preserve">полученные </w:t>
-            </w:r>
-            <w:r>
-              <w:t>данные</w:t>
-            </w:r>
-          </w:p>
-          <w:p>
-            <w:pPr>
-              <w:pStyle w:val="a4"/>
-              <w:numPr>
-                <w:ilvl w:val="1"/>
-                <w:numId w:val="1"/>
-              </w:numPr>
-            </w:pPr>
-            <w:r>
-              <w:t xml:space="preserve">Система отображает окно Список </w:t>
-            </w:r>
-            <w:r>
-              <w:t>конфигураций</w:t>
-            </w:r>
-          </w:p>
-          <w:p>
-            <w:pPr>
-              <w:pStyle w:val="a4"/>
-              <w:numPr>
-                <w:ilvl w:val="1"/>
-                <w:numId w:val="1"/>
-              </w:numPr>
-            </w:pPr>
-            <w:proofErr w:type="spellStart"/>
-            <w:r>
-              <w:t>Administrator</w:t>
-            </w:r>
-            <w:proofErr w:type="spellEnd"/>
-            <w:r>
-              <w:t xml:space="preserve"> </w:t>
-            </w:r>
-            <w:r>
-              <w:t>нажимает кнопку «Удалить» напротив выбранн</w:t>
-            </w:r>
-            <w:r>
-              <w:t>ой</w:t>
-            </w:r>
-            <w:r>
-              <w:t xml:space="preserve"> </w:t>
-            </w:r>
-            <w:r>
-              <w:t xml:space="preserve">конфигурации </w:t>
-            </w:r>
-          </w:p>
-          <w:p>
-            <w:pPr>
-              <w:pStyle w:val="a4"/>
-              <w:numPr>
-                <w:ilvl w:val="1"/>
-                <w:numId w:val="1"/>
-              </w:numPr>
-            </w:pPr>
-            <w:r>
-              <w:t xml:space="preserve">Система отправляет запрос БД на удаление </w:t>
-            </w:r>
-            <w:r>
-              <w:t>запис</w:t>
-            </w:r>
-            <w:r>
-              <w:t>и</w:t>
-            </w:r>
-            <w:r>
-              <w:t xml:space="preserve"> из таблицы конфигураций</w:t>
-            </w:r>
-          </w:p>
-          <w:p>
-            <w:pPr>
-              <w:pStyle w:val="a4"/>
-              <w:numPr>
-                <w:ilvl w:val="1"/>
-                <w:numId w:val="1"/>
-              </w:numPr>
-            </w:pPr>
-            <w:r>
-              <w:t xml:space="preserve">Система удаляет запись о </w:t>
-            </w:r>
-            <w:r>
-              <w:t>конфигурации</w:t>
-            </w:r>
-            <w:r>
-              <w:t xml:space="preserve"> из </w:t>
-            </w:r>
-            <w:proofErr w:type="spellStart"/>
-            <w:r>
-              <w:t>кеша</w:t>
-            </w:r>
-            <w:proofErr w:type="spellEnd"/>
-          </w:p>
-          <w:p>
-            <w:pPr>
-              <w:pStyle w:val="a4"/>
-              <w:numPr>
-                <w:ilvl w:val="1"/>
-                <w:numId w:val="1"/>
-              </w:numPr>
-            </w:pPr>
-            <w:r>
-              <w:t xml:space="preserve">Система удаляет формы документов проекта из </w:t>
-            </w:r>
-            <w:r>
-              <w:rPr>
-                <w:lang w:val="en-US"/>
-              </w:rPr>
-              <w:t>Storage</w:t>
-            </w:r>
-          </w:p>
-          <w:p>
-            <w:pPr>
-              <w:pStyle w:val="a4"/>
-              <w:numPr>
-                <w:ilvl w:val="1"/>
-                <w:numId w:val="1"/>
-              </w:numPr>
-            </w:pPr>
-            <w:r>
-              <w:t>Систем отображает сообщение об успешном удалении</w:t>
-            </w:r>
-          </w:p>
-          <w:p>
-            <w:pPr>
-              <w:pStyle w:val="a4"/>
-              <w:numPr>
-                <w:ilvl w:val="1"/>
-                <w:numId w:val="1"/>
-              </w:numPr>
-            </w:pPr>
-            <w:r>
-              <w:t xml:space="preserve">Система отображает окно Список </w:t>
-            </w:r>
-            <w:proofErr w:type="spellStart"/>
-            <w:r>
-              <w:t>конфгураций</w:t>
-            </w:r>
-            <w:proofErr w:type="spellEnd"/>
-            <w:r>
-              <w:t xml:space="preserve"> из </w:t>
-            </w:r>
-            <w:proofErr w:type="spellStart"/>
-            <w:r>
-              <w:t>кеша</w:t>
-            </w:r>
-            <w:proofErr w:type="spellEnd"/>
-          </w:p>
-          <w:p>
-            <w:pPr>
-              <w:pStyle w:val="a4"/>
-              <w:numPr>
-                <w:ilvl w:val="0"/>
-                <w:numId w:val="1"/>
-              </w:numPr>
-            </w:pPr>
-            <w:r>
-              <w:t xml:space="preserve">Изменение </w:t>
-            </w:r>
-            <w:bookmarkStart w:id="0" w:name="_GoBack"/>
-            <w:bookmarkEnd w:id="0"/>
-            <w:r>
-              <w:t xml:space="preserve">конфигурации </w:t>
-            </w:r>
-            <w:r>
-              <w:t>(</w:t>
-            </w:r>
-            <w:proofErr w:type="spellStart"/>
-            <w:r>
-              <w:t>configuration</w:t>
-            </w:r>
-            <w:proofErr w:type="spellEnd"/>
-            <w:r>
-              <w:t xml:space="preserve"> </w:t>
-            </w:r>
-            <w:proofErr w:type="spellStart"/>
-            <w:r>
-              <w:t>update</w:t>
-            </w:r>
-            <w:proofErr w:type="spellEnd"/>
-            <w:r>
-              <w:t>)</w:t>
-            </w:r>
-          </w:p>
-          <w:p>
-            <w:pPr>
-              <w:pStyle w:val="a4"/>
-              <w:numPr>
-                <w:ilvl w:val="1"/>
-                <w:numId w:val="1"/>
-              </w:numPr>
-            </w:pPr>
-            <w:proofErr w:type="spellStart"/>
-            <w:r>
-              <w:t>Administrator</w:t>
-            </w:r>
-            <w:proofErr w:type="spellEnd"/>
-            <w:r>
-              <w:t xml:space="preserve"> </w:t>
-            </w:r>
-            <w:r>
-              <w:t xml:space="preserve">нажимает кнопку «Список </w:t>
-            </w:r>
-            <w:r>
-              <w:t>конфигураций</w:t>
-            </w:r>
-            <w:r>
-              <w:t>»</w:t>
-            </w:r>
-          </w:p>
-          <w:p>
-            <w:pPr>
-              <w:pStyle w:val="a4"/>
-              <w:numPr>
-                <w:ilvl w:val="1"/>
-                <w:numId w:val="1"/>
-              </w:numPr>
-            </w:pPr>
-            <w:r>
-              <w:t xml:space="preserve">Система получает от БД данные таблицы </w:t>
-            </w:r>
-            <w:r>
-              <w:t>конфигураций</w:t>
-            </w:r>
-          </w:p>
-          <w:p>
-            <w:pPr>
-              <w:pStyle w:val="a4"/>
-              <w:numPr>
-                <w:ilvl w:val="1"/>
-                <w:numId w:val="1"/>
-              </w:numPr>
-            </w:pPr>
-            <w:r>
-              <w:t>Система кеширует полученные данные</w:t>
-            </w:r>
-          </w:p>
-          <w:p>
-            <w:pPr>
-              <w:pStyle w:val="a4"/>
-              <w:numPr>
-                <w:ilvl w:val="1"/>
-                <w:numId w:val="1"/>
-              </w:numPr>
-            </w:pPr>
-            <w:r>
-              <w:t xml:space="preserve">Система отображает окно Список </w:t>
-            </w:r>
-            <w:r>
-              <w:t>конфигураций</w:t>
-            </w:r>
-          </w:p>
-          <w:p>
-            <w:pPr>
-              <w:pStyle w:val="a4"/>
-              <w:numPr>
-                <w:ilvl w:val="1"/>
-                <w:numId w:val="1"/>
-              </w:numPr>
-            </w:pPr>
-            <w:proofErr w:type="spellStart"/>
-            <w:r>
-              <w:t>Administrator</w:t>
-            </w:r>
-            <w:proofErr w:type="spellEnd"/>
-            <w:r>
-              <w:t xml:space="preserve"> </w:t>
-            </w:r>
-            <w:r>
-              <w:t>нажимает кнопк</w:t>
-            </w:r>
-            <w:r>
-              <w:t>у «Изменить» напротив выбранной</w:t>
-            </w:r>
-            <w:r>
-              <w:t xml:space="preserve"> </w:t>
-            </w:r>
-            <w:r>
-              <w:t>конфигурации</w:t>
-            </w:r>
-          </w:p>
-          <w:p>
-            <w:pPr>
-              <w:pStyle w:val="a4"/>
-              <w:numPr>
-                <w:ilvl w:val="1"/>
-                <w:numId w:val="1"/>
-              </w:numPr>
-            </w:pPr>
-            <w:r>
-              <w:t xml:space="preserve"> Система получает данные о выбранно</w:t>
-            </w:r>
-            <w:r>
-              <w:t>й</w:t>
-            </w:r>
-            <w:r>
-              <w:t xml:space="preserve"> </w:t>
-            </w:r>
-            <w:r>
-              <w:t xml:space="preserve">конфигурации </w:t>
-            </w:r>
-            <w:r>
-              <w:t>из БД</w:t>
-            </w:r>
-          </w:p>
-          <w:p>
-            <w:pPr>
-              <w:pStyle w:val="a4"/>
-              <w:numPr>
-                <w:ilvl w:val="1"/>
-                <w:numId w:val="1"/>
-              </w:numPr>
-            </w:pPr>
-            <w:r>
-              <w:t xml:space="preserve">Система выводит окно </w:t>
-            </w:r>
-            <w:r>
-              <w:t>Конфигурация</w:t>
-            </w:r>
-            <w:r>
-              <w:t xml:space="preserve"> с заполненными полями и кнопкой «Изменить»</w:t>
-            </w:r>
-          </w:p>
-          <w:p>
-            <w:pPr>
-              <w:pStyle w:val="a4"/>
-              <w:numPr>
-                <w:ilvl w:val="1"/>
-                <w:numId w:val="1"/>
-              </w:numPr>
-            </w:pPr>
-            <w:r>
-              <w:rPr>
-                <w:lang w:val="en-US"/>
-              </w:rPr>
-              <w:t>Administrator</w:t>
-            </w:r>
-            <w:r>
-              <w:t xml:space="preserve"> </w:t>
-            </w:r>
-            <w:r>
-              <w:t>нажимает</w:t>
-            </w:r>
-            <w:r>
-              <w:t xml:space="preserve"> </w:t>
-            </w:r>
-            <w:r>
-              <w:t>кнопку</w:t>
-            </w:r>
-            <w:r>
-              <w:t xml:space="preserve"> «</w:t>
-            </w:r>
-            <w:r>
-              <w:t>Изменить</w:t>
-            </w:r>
-            <w:r>
-              <w:t>»</w:t>
-            </w:r>
-          </w:p>
-          <w:p>
-            <w:pPr>
-              <w:pStyle w:val="a4"/>
-              <w:numPr>
-                <w:ilvl w:val="1"/>
-                <w:numId w:val="1"/>
-              </w:numPr>
-            </w:pPr>
-            <w:r>
-              <w:t xml:space="preserve">Система отправляет запрос БД на изменение записи в таблице </w:t>
-            </w:r>
-            <w:r>
-              <w:t>конфигураций</w:t>
-            </w:r>
-          </w:p>
-          <w:p>
-            <w:pPr>
-              <w:pStyle w:val="a4"/>
-              <w:numPr>
-                <w:ilvl w:val="1"/>
-                <w:numId w:val="1"/>
-              </w:numPr>
-            </w:pPr>
-            <w:r>
-              <w:t xml:space="preserve">Система изменяет данные о </w:t>
-            </w:r>
-            <w:r>
-              <w:t xml:space="preserve">конфигурации в </w:t>
-            </w:r>
-            <w:proofErr w:type="spellStart"/>
-            <w:r>
-              <w:t>кеше</w:t>
-            </w:r>
-            <w:proofErr w:type="spellEnd"/>
-          </w:p>
-          <w:p>
-            <w:pPr>
-              <w:pStyle w:val="a4"/>
-              <w:numPr>
-                <w:ilvl w:val="1"/>
-                <w:numId w:val="1"/>
-              </w:numPr>
-            </w:pPr>
-            <w:r>
-              <w:t xml:space="preserve">Система отображает окно Список </w:t>
-            </w:r>
-            <w:r>
-              <w:t>конфигураций</w:t>
-            </w:r>
-            <w:r>
-              <w:t xml:space="preserve"> из </w:t>
             </w:r>
             <w:proofErr w:type="spellStart"/>
             <w:r>
@@ -2611,7 +2603,7 @@
 </file>
 
 <file path=customXml/itemProps1.xml><?xml version="1.0" encoding="utf-8"?>
-<ds:datastoreItem xmlns:ds="http://schemas.openxmlformats.org/officeDocument/2006/customXml" ds:itemID="{309CAE3B-B511-4B29-8084-86434E367982}">
+<ds:datastoreItem xmlns:ds="http://schemas.openxmlformats.org/officeDocument/2006/customXml" ds:itemID="{6160594F-3434-4354-8370-1A2A889E6958}">
   <ds:schemaRefs>
     <ds:schemaRef ds:uri="http://schemas.openxmlformats.org/officeDocument/2006/bibliography"/>
   </ds:schemaRefs>

</xml_diff>

<commit_message>
activity diagram project documentation generate complete
</commit_message>
<xml_diff>
--- a/precedent-docs/administrator - configuration create.docx
+++ b/precedent-docs/administrator - configuration create.docx
@@ -40,7 +40,25 @@
               <w:t xml:space="preserve">Administrator </w:t>
             </w:r>
             <w:r>
-              <w:t>манипулируетконфигурациямипроектов</w:t>
+              <w:t>манипулирует</w:t>
+            </w:r>
+            <w:r>
+              <w:rPr>
+                <w:lang w:val="en-US"/>
+              </w:rPr>
+              <w:t xml:space="preserve"> </w:t>
+            </w:r>
+            <w:r>
+              <w:t>конфигурациями</w:t>
+            </w:r>
+            <w:r>
+              <w:rPr>
+                <w:lang w:val="en-US"/>
+              </w:rPr>
+              <w:t xml:space="preserve"> </w:t>
+            </w:r>
+            <w:r>
+              <w:t>проектов</w:t>
             </w:r>
           </w:p>
         </w:tc>
@@ -61,8 +79,21 @@
             <w:tcW w:w="6237" w:type="dxa"/>
           </w:tcPr>
           <w:p>
+            <w:pPr>
+              <w:rPr>
+                <w:lang w:val="en-US"/>
+              </w:rPr>
+            </w:pPr>
+            <w:proofErr w:type="spellStart"/>
             <w:r>
               <w:t>Administrator</w:t>
+            </w:r>
+            <w:proofErr w:type="spellEnd"/>
+            <w:r>
+              <w:rPr>
+                <w:lang w:val="en-US"/>
+              </w:rPr>
+              <w:t>, Database, Queue</w:t>
             </w:r>
           </w:p>
         </w:tc>
@@ -95,9 +126,11 @@
             <w:r>
               <w:t xml:space="preserve">роли </w:t>
             </w:r>
+            <w:proofErr w:type="spellStart"/>
             <w:r>
               <w:t>Administrator</w:t>
             </w:r>
+            <w:proofErr w:type="spellEnd"/>
             <w:r>
               <w:t xml:space="preserve">, очередь </w:t>
             </w:r>
@@ -132,11 +165,6 @@
             <w:tcW w:w="6237" w:type="dxa"/>
           </w:tcPr>
           <w:p>
-            <w:pPr>
-              <w:rPr>
-                <w:lang w:val="en-US"/>
-              </w:rPr>
-            </w:pPr>
             <w:r>
               <w:rPr>
                 <w:lang w:val="en-US"/>
@@ -182,12 +210,14 @@
             <w:r>
               <w:t xml:space="preserve"> (</w:t>
             </w:r>
+            <w:proofErr w:type="spellStart"/>
             <w:r>
               <w:rPr>
                 <w:lang w:val="en-US"/>
               </w:rPr>
               <w:t>configurationcreate</w:t>
             </w:r>
+            <w:proofErr w:type="spellEnd"/>
             <w:r>
               <w:t>)</w:t>
             </w:r>
@@ -312,11 +342,6 @@
             </w:r>
           </w:p>
           <w:p>
-            <w:pPr>
-              <w:rPr>
-                <w:lang w:val="en-US"/>
-              </w:rPr>
-            </w:pPr>
             <w:r>
               <w:rPr>
                 <w:lang w:val="en-US"/>
@@ -384,9 +409,11 @@
             <w:r>
               <w:t xml:space="preserve">роли </w:t>
             </w:r>
+            <w:proofErr w:type="spellStart"/>
             <w:r>
               <w:t>Administrator</w:t>
             </w:r>
+            <w:proofErr w:type="spellEnd"/>
           </w:p>
         </w:tc>
       </w:tr>
@@ -409,9 +436,11 @@
             <w:r>
               <w:t xml:space="preserve">Е1.1. </w:t>
             </w:r>
+            <w:proofErr w:type="spellStart"/>
             <w:r>
               <w:t>Administrator</w:t>
             </w:r>
+            <w:proofErr w:type="spellEnd"/>
             <w:r>
               <w:t xml:space="preserve"> не заполнил все поля формы в окне Конфигурация, нажал </w:t>
             </w:r>
@@ -556,9 +585,11 @@
             <w:r>
               <w:t>в БД (</w:t>
             </w:r>
+            <w:proofErr w:type="spellStart"/>
             <w:r>
               <w:t>configuration</w:t>
             </w:r>
+            <w:proofErr w:type="spellEnd"/>
             <w:r>
               <w:rPr>
                 <w:lang w:val="en-US"/>
@@ -681,7 +712,15 @@
               <w:t>.</w:t>
             </w:r>
             <w:r>
-              <w:t>2. Кнопка «Новаяконфигурация» неактивна</w:t>
+              <w:t>2. Кнопка «</w:t>
+            </w:r>
+            <w:proofErr w:type="spellStart"/>
+            <w:r>
+              <w:t>Новаяконфигурация</w:t>
+            </w:r>
+            <w:proofErr w:type="spellEnd"/>
+            <w:r>
+              <w:t>» неактивна</w:t>
             </w:r>
           </w:p>
           <w:p>
@@ -807,9 +846,11 @@
             <w:r>
               <w:t>Просмотр данных конфигурации (</w:t>
             </w:r>
+            <w:proofErr w:type="spellStart"/>
             <w:r>
               <w:t>configurationread</w:t>
             </w:r>
+            <w:proofErr w:type="spellEnd"/>
             <w:r>
               <w:t>)</w:t>
             </w:r>
@@ -822,11 +863,16 @@
                 <w:numId w:val="1"/>
               </w:numPr>
             </w:pPr>
+            <w:proofErr w:type="spellStart"/>
             <w:r>
               <w:t>Administrator</w:t>
             </w:r>
             <w:r>
-              <w:t xml:space="preserve">нажимает кнопку «Список </w:t>
+              <w:t>нажимает</w:t>
+            </w:r>
+            <w:proofErr w:type="spellEnd"/>
+            <w:r>
+              <w:t xml:space="preserve"> кнопку «Список </w:t>
             </w:r>
             <w:r>
               <w:t>конфигураций</w:t>
@@ -862,7 +908,15 @@
               </w:numPr>
             </w:pPr>
             <w:r>
-              <w:t>Система кеширует полученные данные</w:t>
+              <w:t xml:space="preserve">Система </w:t>
+            </w:r>
+            <w:proofErr w:type="spellStart"/>
+            <w:r>
+              <w:t>кеширует</w:t>
+            </w:r>
+            <w:proofErr w:type="spellEnd"/>
+            <w:r>
+              <w:t xml:space="preserve"> полученные данные</w:t>
             </w:r>
           </w:p>
           <w:p>
@@ -891,11 +945,16 @@
                 <w:numId w:val="1"/>
               </w:numPr>
             </w:pPr>
+            <w:proofErr w:type="spellStart"/>
             <w:r>
               <w:t>Administrator</w:t>
             </w:r>
             <w:r>
-              <w:t xml:space="preserve">нажимает на </w:t>
+              <w:t>нажимает</w:t>
+            </w:r>
+            <w:proofErr w:type="spellEnd"/>
+            <w:r>
+              <w:t xml:space="preserve"> на </w:t>
             </w:r>
             <w:r>
               <w:t xml:space="preserve">конфигурацию </w:t>
@@ -916,7 +975,15 @@
               <w:t>Сис</w:t>
             </w:r>
             <w:r>
-              <w:t xml:space="preserve">тема получает данные о выбраннойконфигурации </w:t>
+              <w:t xml:space="preserve">тема получает данные о </w:t>
+            </w:r>
+            <w:proofErr w:type="spellStart"/>
+            <w:r>
+              <w:t>выбраннойконфигурации</w:t>
+            </w:r>
+            <w:proofErr w:type="spellEnd"/>
+            <w:r>
+              <w:t xml:space="preserve"> </w:t>
             </w:r>
             <w:r>
               <w:t>из БД</w:t>
@@ -932,7 +999,15 @@
             </w:pPr>
             <w:r>
               <w:lastRenderedPageBreak/>
-              <w:t>Система кеширует полученные данные</w:t>
+              <w:t xml:space="preserve">Система </w:t>
+            </w:r>
+            <w:proofErr w:type="spellStart"/>
+            <w:r>
+              <w:t>кеширует</w:t>
+            </w:r>
+            <w:proofErr w:type="spellEnd"/>
+            <w:r>
+              <w:t xml:space="preserve"> полученные данные</w:t>
             </w:r>
           </w:p>
           <w:p>
@@ -961,11 +1036,16 @@
                 <w:numId w:val="1"/>
               </w:numPr>
             </w:pPr>
+            <w:proofErr w:type="spellStart"/>
             <w:r>
               <w:t>Administrator</w:t>
             </w:r>
             <w:r>
-              <w:t>нажимает кнопку «Выйти»</w:t>
+              <w:t>нажимает</w:t>
+            </w:r>
+            <w:proofErr w:type="spellEnd"/>
+            <w:r>
+              <w:t xml:space="preserve"> кнопку «Выйти»</w:t>
             </w:r>
           </w:p>
           <w:p>
@@ -986,8 +1066,13 @@
               <w:t xml:space="preserve">и проектов </w:t>
             </w:r>
             <w:r>
-              <w:t>из кеша</w:t>
-            </w:r>
+              <w:t xml:space="preserve">из </w:t>
+            </w:r>
+            <w:proofErr w:type="spellStart"/>
+            <w:r>
+              <w:t>кеша</w:t>
+            </w:r>
+            <w:proofErr w:type="spellEnd"/>
           </w:p>
           <w:p>
             <w:pPr>
@@ -1006,9 +1091,11 @@
             <w:r>
               <w:t>(</w:t>
             </w:r>
+            <w:proofErr w:type="spellStart"/>
             <w:r>
               <w:t>configurationdelete</w:t>
             </w:r>
+            <w:proofErr w:type="spellEnd"/>
             <w:r>
               <w:t>)</w:t>
             </w:r>
@@ -1021,11 +1108,16 @@
                 <w:numId w:val="1"/>
               </w:numPr>
             </w:pPr>
+            <w:proofErr w:type="spellStart"/>
             <w:r>
               <w:t>Administrator</w:t>
             </w:r>
             <w:r>
-              <w:t xml:space="preserve">нажимает кнопку «Список </w:t>
+              <w:t>нажимает</w:t>
+            </w:r>
+            <w:proofErr w:type="spellEnd"/>
+            <w:r>
+              <w:t xml:space="preserve"> кнопку «Список </w:t>
             </w:r>
             <w:r>
               <w:t>конфигураций</w:t>
@@ -1061,7 +1153,15 @@
               </w:numPr>
             </w:pPr>
             <w:r>
-              <w:t xml:space="preserve">Система кеширует </w:t>
+              <w:t xml:space="preserve">Система </w:t>
+            </w:r>
+            <w:proofErr w:type="spellStart"/>
+            <w:r>
+              <w:t>кеширует</w:t>
+            </w:r>
+            <w:proofErr w:type="spellEnd"/>
+            <w:r>
+              <w:t xml:space="preserve"> </w:t>
             </w:r>
             <w:r>
               <w:t xml:space="preserve">полученные </w:t>
@@ -1096,14 +1196,27 @@
                 <w:numId w:val="1"/>
               </w:numPr>
             </w:pPr>
+            <w:proofErr w:type="spellStart"/>
             <w:r>
               <w:t>Administrator</w:t>
             </w:r>
             <w:r>
-              <w:t>нажимает кнопку «Удалить» напротив выбранн</w:t>
-            </w:r>
-            <w:r>
-              <w:t xml:space="preserve">ойконфигурации </w:t>
+              <w:t>нажимает</w:t>
+            </w:r>
+            <w:proofErr w:type="spellEnd"/>
+            <w:r>
+              <w:t xml:space="preserve"> кнопку «Удалить» напротив </w:t>
+            </w:r>
+            <w:proofErr w:type="spellStart"/>
+            <w:r>
+              <w:t>выбранн</w:t>
+            </w:r>
+            <w:r>
+              <w:t>ойконфигурации</w:t>
+            </w:r>
+            <w:proofErr w:type="spellEnd"/>
+            <w:r>
+              <w:t xml:space="preserve"> </w:t>
             </w:r>
           </w:p>
           <w:p>
@@ -1142,8 +1255,13 @@
               <w:t>конфигурации</w:t>
             </w:r>
             <w:r>
-              <w:t xml:space="preserve"> из кеша</w:t>
-            </w:r>
+              <w:t xml:space="preserve"> из </w:t>
+            </w:r>
+            <w:proofErr w:type="spellStart"/>
+            <w:r>
+              <w:t>кеша</w:t>
+            </w:r>
+            <w:proofErr w:type="spellEnd"/>
           </w:p>
           <w:p>
             <w:pPr>
@@ -1186,6 +1304,7 @@
             <w:r>
               <w:t xml:space="preserve">Система отображает окно Список </w:t>
             </w:r>
+            <w:proofErr w:type="spellStart"/>
             <w:r>
               <w:t>конф</w:t>
             </w:r>
@@ -1196,11 +1315,20 @@
               <w:t>гураций</w:t>
             </w:r>
             <w:r>
-              <w:t xml:space="preserve">и проектов </w:t>
-            </w:r>
-            <w:r>
-              <w:t>из кеша</w:t>
-            </w:r>
+              <w:t>и</w:t>
+            </w:r>
+            <w:proofErr w:type="spellEnd"/>
+            <w:r>
+              <w:t xml:space="preserve"> проектов </w:t>
+            </w:r>
+            <w:r>
+              <w:t xml:space="preserve">из </w:t>
+            </w:r>
+            <w:proofErr w:type="spellStart"/>
+            <w:r>
+              <w:t>кеша</w:t>
+            </w:r>
+            <w:proofErr w:type="spellEnd"/>
           </w:p>
           <w:p>
             <w:pPr>
@@ -1219,9 +1347,11 @@
             <w:r>
               <w:t>(</w:t>
             </w:r>
+            <w:proofErr w:type="spellStart"/>
             <w:r>
               <w:t>configurationupdate</w:t>
             </w:r>
+            <w:proofErr w:type="spellEnd"/>
             <w:r>
               <w:t>)</w:t>
             </w:r>
@@ -1234,11 +1364,16 @@
                 <w:numId w:val="1"/>
               </w:numPr>
             </w:pPr>
+            <w:proofErr w:type="spellStart"/>
             <w:r>
               <w:t>Administrator</w:t>
             </w:r>
             <w:r>
-              <w:t xml:space="preserve">нажимает кнопку «Список </w:t>
+              <w:t>нажимает</w:t>
+            </w:r>
+            <w:proofErr w:type="spellEnd"/>
+            <w:r>
+              <w:t xml:space="preserve"> кнопку «Список </w:t>
             </w:r>
             <w:r>
               <w:t>конфигураций</w:t>
@@ -1274,7 +1409,15 @@
               </w:numPr>
             </w:pPr>
             <w:r>
-              <w:t>Система кеширует полученные данные</w:t>
+              <w:t xml:space="preserve">Система </w:t>
+            </w:r>
+            <w:proofErr w:type="spellStart"/>
+            <w:r>
+              <w:t>кеширует</w:t>
+            </w:r>
+            <w:proofErr w:type="spellEnd"/>
+            <w:r>
+              <w:t xml:space="preserve"> полученные данные</w:t>
             </w:r>
           </w:p>
           <w:p>
@@ -1303,29 +1446,47 @@
                 <w:numId w:val="1"/>
               </w:numPr>
             </w:pPr>
+            <w:proofErr w:type="spellStart"/>
             <w:r>
               <w:t>Administrator</w:t>
             </w:r>
             <w:r>
-              <w:t>нажимает кнопк</w:t>
-            </w:r>
-            <w:r>
-              <w:t>у «Изменить» напротив выбраннойконфигурации</w:t>
-            </w:r>
-          </w:p>
-          <w:p>
-            <w:pPr>
-              <w:pStyle w:val="a4"/>
-              <w:numPr>
-                <w:ilvl w:val="1"/>
-                <w:numId w:val="1"/>
-              </w:numPr>
-            </w:pPr>
-            <w:r>
-              <w:t xml:space="preserve"> Система получает данные о выбранно</w:t>
-            </w:r>
-            <w:r>
-              <w:t xml:space="preserve">йконфигурации </w:t>
+              <w:t>нажимает</w:t>
+            </w:r>
+            <w:proofErr w:type="spellEnd"/>
+            <w:r>
+              <w:t xml:space="preserve"> кнопк</w:t>
+            </w:r>
+            <w:r>
+              <w:t xml:space="preserve">у «Изменить» напротив </w:t>
+            </w:r>
+            <w:proofErr w:type="spellStart"/>
+            <w:r>
+              <w:t>выбраннойконфигурации</w:t>
+            </w:r>
+            <w:proofErr w:type="spellEnd"/>
+          </w:p>
+          <w:p>
+            <w:pPr>
+              <w:pStyle w:val="a4"/>
+              <w:numPr>
+                <w:ilvl w:val="1"/>
+                <w:numId w:val="1"/>
+              </w:numPr>
+            </w:pPr>
+            <w:r>
+              <w:t xml:space="preserve"> Система получает данные о </w:t>
+            </w:r>
+            <w:proofErr w:type="spellStart"/>
+            <w:r>
+              <w:t>выбранно</w:t>
+            </w:r>
+            <w:r>
+              <w:t>йконфигурации</w:t>
+            </w:r>
+            <w:proofErr w:type="spellEnd"/>
+            <w:r>
+              <w:t xml:space="preserve"> </w:t>
             </w:r>
             <w:r>
               <w:t>из БД</w:t>
@@ -1363,9 +1524,11 @@
               </w:rPr>
               <w:t>Administrator</w:t>
             </w:r>
+            <w:proofErr w:type="spellStart"/>
             <w:r>
               <w:t>нажимаеткнопку</w:t>
             </w:r>
+            <w:proofErr w:type="spellEnd"/>
             <w:r>
               <w:t xml:space="preserve"> «</w:t>
             </w:r>
@@ -1415,8 +1578,13 @@
               <w:t xml:space="preserve">Система изменяет данные о </w:t>
             </w:r>
             <w:r>
-              <w:t>конфигурации в кеше</w:t>
-            </w:r>
+              <w:t xml:space="preserve">конфигурации в </w:t>
+            </w:r>
+            <w:proofErr w:type="spellStart"/>
+            <w:r>
+              <w:t>кеше</w:t>
+            </w:r>
+            <w:proofErr w:type="spellEnd"/>
           </w:p>
           <w:p>
             <w:pPr>
@@ -1429,15 +1597,25 @@
             <w:r>
               <w:t xml:space="preserve">Система отображает окно Список </w:t>
             </w:r>
+            <w:proofErr w:type="spellStart"/>
             <w:r>
               <w:t>конфигураций</w:t>
             </w:r>
             <w:r>
-              <w:t xml:space="preserve">и проектов </w:t>
-            </w:r>
-            <w:r>
-              <w:t>из кеша</w:t>
-            </w:r>
+              <w:t>и</w:t>
+            </w:r>
+            <w:proofErr w:type="spellEnd"/>
+            <w:r>
+              <w:t xml:space="preserve"> проектов </w:t>
+            </w:r>
+            <w:r>
+              <w:t xml:space="preserve">из </w:t>
+            </w:r>
+            <w:proofErr w:type="spellStart"/>
+            <w:r>
+              <w:t>кеша</w:t>
+            </w:r>
+            <w:proofErr w:type="spellEnd"/>
           </w:p>
         </w:tc>
       </w:tr>
@@ -1470,9 +1648,11 @@
             <w:r>
               <w:t xml:space="preserve">роли </w:t>
             </w:r>
+            <w:proofErr w:type="spellStart"/>
             <w:r>
               <w:t>Administrator</w:t>
             </w:r>
+            <w:proofErr w:type="spellEnd"/>
             <w:r>
               <w:t xml:space="preserve">, </w:t>
             </w:r>

</xml_diff>